<commit_message>
versucht fertigzustellen aber nein
</commit_message>
<xml_diff>
--- a/Statusberichte/19FS_pro2E_Team_5_Statusbericht_4.docx
+++ b/Statusberichte/19FS_pro2E_Team_5_Statusbericht_4.docx
@@ -118,7 +118,7 @@
           <w:rFonts w:cs="Arial"/>
           <w:noProof/>
         </w:rPr>
-        <w:t>10.06.2019</w:t>
+        <w:t>12.06.2019</w:t>
       </w:r>
       <w:r>
         <w:rPr>
@@ -169,12 +169,13 @@
         </w:numPr>
         <w:rPr>
           <w:rFonts w:cs="Arial"/>
-        </w:rPr>
-      </w:pPr>
-      <w:r>
-        <w:rPr>
-          <w:rFonts w:cs="Arial"/>
-          <w:i/>
+          <w:iCs/>
+        </w:rPr>
+      </w:pPr>
+      <w:r>
+        <w:rPr>
+          <w:rFonts w:cs="Arial"/>
+          <w:iCs/>
         </w:rPr>
         <w:t>Die Zusammenarbeit im Team</w:t>
       </w:r>
@@ -188,12 +189,13 @@
         </w:numPr>
         <w:rPr>
           <w:rFonts w:cs="Arial"/>
-        </w:rPr>
-      </w:pPr>
-      <w:r>
-        <w:rPr>
-          <w:rFonts w:cs="Arial"/>
-          <w:i/>
+          <w:iCs/>
+        </w:rPr>
+      </w:pPr>
+      <w:r>
+        <w:rPr>
+          <w:rFonts w:cs="Arial"/>
+          <w:iCs/>
         </w:rPr>
         <w:t>Das Produkt und die Dokumentation konnten termingerecht fertiggestellt werden.</w:t>
       </w:r>
@@ -207,21 +209,49 @@
         </w:numPr>
         <w:rPr>
           <w:rFonts w:cs="Arial"/>
-        </w:rPr>
-      </w:pPr>
-      <w:r>
-        <w:rPr>
-          <w:rFonts w:cs="Arial"/>
-          <w:i/>
-        </w:rPr>
-        <w:t xml:space="preserve">Die </w:t>
-      </w:r>
-      <w:r>
-        <w:rPr>
-          <w:rFonts w:cs="Arial"/>
-          <w:i/>
-        </w:rPr>
-        <w:t>Feedbacks der Coaches??</w:t>
+          <w:iCs/>
+        </w:rPr>
+      </w:pPr>
+      <w:r>
+        <w:rPr>
+          <w:rFonts w:cs="Arial"/>
+          <w:iCs/>
+        </w:rPr>
+        <w:t>Projekt abgeschlossen</w:t>
+      </w:r>
+    </w:p>
+    <w:p>
+      <w:pPr>
+        <w:pStyle w:val="berschrift2"/>
+        <w:rPr>
+          <w:lang w:val="en-GB"/>
+        </w:rPr>
+      </w:pPr>
+      <w:r>
+        <w:rPr>
+          <w:lang w:val="en-GB"/>
+        </w:rPr>
+        <w:t>Lowlights</w:t>
+      </w:r>
+    </w:p>
+    <w:p>
+      <w:pPr>
+        <w:pStyle w:val="Listenabsatz"/>
+        <w:numPr>
+          <w:ilvl w:val="0"/>
+          <w:numId w:val="11"/>
+        </w:numPr>
+      </w:pPr>
+      <w:r>
+        <w:t xml:space="preserve">Am Schluss mussten doch noch Überstunden gemacht werden, damit die Dokumentation abgeschlossen werden konnte. </w:t>
+      </w:r>
+    </w:p>
+    <w:p>
+      <w:pPr>
+        <w:pStyle w:val="berschrift2"/>
+      </w:pPr>
+      <w:r>
+        <w:t>Kritische Punkte</w:t>
       </w:r>
     </w:p>
     <w:p>
@@ -233,73 +263,14 @@
         </w:numPr>
         <w:rPr>
           <w:rFonts w:cs="Arial"/>
+          <w:highlight w:val="yellow"/>
         </w:rPr>
       </w:pPr>
       <w:r>
         <w:rPr>
           <w:rFonts w:cs="Arial"/>
           <w:i/>
-        </w:rPr>
-        <w:t>Projekt abgeschlossen</w:t>
-      </w:r>
-    </w:p>
-    <w:p>
-      <w:pPr>
-        <w:pStyle w:val="berschrift2"/>
-        <w:rPr>
-          <w:lang w:val="en-GB"/>
-        </w:rPr>
-      </w:pPr>
-      <w:r>
-        <w:rPr>
-          <w:lang w:val="en-GB"/>
-        </w:rPr>
-        <w:t>Lowlights</w:t>
-      </w:r>
-    </w:p>
-    <w:p>
-      <w:pPr>
-        <w:pStyle w:val="Listenabsatz"/>
-        <w:numPr>
-          <w:ilvl w:val="0"/>
-          <w:numId w:val="3"/>
-        </w:numPr>
-        <w:rPr>
-          <w:rFonts w:cs="Arial"/>
-          <w:i/>
-        </w:rPr>
-      </w:pPr>
-      <w:r>
-        <w:rPr>
-          <w:rFonts w:cs="Arial"/>
-          <w:i/>
-        </w:rPr>
-        <w:t>???</w:t>
-      </w:r>
-    </w:p>
-    <w:p>
-      <w:pPr>
-        <w:pStyle w:val="berschrift2"/>
-      </w:pPr>
-      <w:r>
-        <w:t>Kritische Punkte</w:t>
-      </w:r>
-    </w:p>
-    <w:p>
-      <w:pPr>
-        <w:pStyle w:val="Listenabsatz"/>
-        <w:numPr>
-          <w:ilvl w:val="0"/>
-          <w:numId w:val="3"/>
-        </w:numPr>
-        <w:rPr>
-          <w:rFonts w:cs="Arial"/>
-        </w:rPr>
-      </w:pPr>
-      <w:r>
-        <w:rPr>
-          <w:rFonts w:cs="Arial"/>
-          <w:i/>
+          <w:highlight w:val="yellow"/>
         </w:rPr>
         <w:t>Es konnten einige Wunschziele nicht erreicht werden.</w:t>
       </w:r>
@@ -411,47 +382,110 @@
         <w:jc w:val="both"/>
         <w:rPr>
           <w:rFonts w:cs="Arial"/>
-          <w:i/>
-        </w:rPr>
-      </w:pPr>
-      <w:r>
-        <w:rPr>
-          <w:rFonts w:cs="Arial"/>
-          <w:i/>
+        </w:rPr>
+      </w:pPr>
+      <w:r>
+        <w:rPr>
+          <w:rFonts w:cs="Arial"/>
         </w:rPr>
         <w:t xml:space="preserve">In der letzten Periode des Projekts stand vor allem der Fachbericht im Mittelpunkt. </w:t>
       </w:r>
       <w:r>
         <w:rPr>
           <w:rFonts w:cs="Arial"/>
-          <w:i/>
         </w:rPr>
         <w:t>A</w:t>
       </w:r>
       <w:r>
         <w:rPr>
           <w:rFonts w:cs="Arial"/>
-          <w:i/>
         </w:rPr>
         <w:t>n der Software wurden nur noch kleine Verbesserungen gemacht</w:t>
       </w:r>
       <w:r>
         <w:rPr>
           <w:rFonts w:cs="Arial"/>
-          <w:i/>
-        </w:rPr>
-        <w:t xml:space="preserve"> und an den Berechnungen wurden keine Änderungen mehr benötigt</w:t>
-      </w:r>
-      <w:r>
-        <w:rPr>
-          <w:rFonts w:cs="Arial"/>
-          <w:i/>
-        </w:rPr>
-        <w:t xml:space="preserve">. </w:t>
+        </w:rPr>
+        <w:t xml:space="preserve"> und an den Berechnungen wurden keine Änderungen mehr benötigt. </w:t>
       </w:r>
     </w:p>
     <w:p>
       <w:pPr>
+        <w:jc w:val="both"/>
+        <w:rPr>
+          <w:rFonts w:cs="Arial"/>
+        </w:rPr>
+      </w:pPr>
+      <w:r>
+        <w:rPr>
+          <w:rFonts w:cs="Arial"/>
+        </w:rPr>
+        <w:t xml:space="preserve">Die Software wurde für die Abgabe vorbereitet, indem alle Warnmeldungen entfernt, alle Methoden grob kommentiert und </w:t>
+      </w:r>
+      <w:r>
+        <w:rPr>
+          <w:rFonts w:cs="Arial"/>
+          <w:highlight w:val="yellow"/>
+        </w:rPr>
+        <w:t xml:space="preserve">der Code gereinigt worden ist. </w:t>
+      </w:r>
+      <w:r>
+        <w:rPr>
+          <w:rFonts w:cs="Arial"/>
+          <w:highlight w:val="yellow"/>
+        </w:rPr>
+        <w:t>Für die Dokumentation haben sich die Teammitglieder nochmals mit den Teilbereichen auseinandergesetzt, um diese dann angemessen in Worte zu fassen können.</w:t>
+      </w:r>
+      <w:r>
+        <w:rPr>
+          <w:rFonts w:cs="Arial"/>
+        </w:rPr>
+        <w:t xml:space="preserve"> Da die Berechnungen schon frühzeitig abgeschlossen waren, konnten zwei Kapitel schon ziemlich frühzeitig formuliert werden. Für das Kapitel der Software waren stets Änderungen nötig, da in der Software selbst auch noch Änderungen gemacht wurden.</w:t>
+      </w:r>
+      <w:r>
+        <w:rPr>
+          <w:rFonts w:cs="Arial"/>
+        </w:rPr>
+        <w:t xml:space="preserve"> </w:t>
+      </w:r>
+    </w:p>
+    <w:p>
+      <w:pPr>
+        <w:jc w:val="both"/>
+        <w:rPr>
+          <w:rFonts w:cs="Arial"/>
+        </w:rPr>
+      </w:pPr>
+    </w:p>
+    <w:p>
+      <w:pPr>
+        <w:jc w:val="both"/>
+        <w:rPr>
+          <w:rFonts w:cs="Arial"/>
+          <w:i/>
+        </w:rPr>
+      </w:pPr>
+      <w:r>
+        <w:rPr>
+          <w:rFonts w:cs="Arial"/>
+        </w:rPr>
+        <w:t>Zum Abschluss kann man sagen, dass das Team mit der Qualität der Dokumentation zu</w:t>
+      </w:r>
+      <w:r>
+        <w:rPr>
+          <w:rFonts w:cs="Arial"/>
+        </w:rPr>
+        <w:t>f</w:t>
+      </w:r>
+      <w:r>
+        <w:rPr>
+          <w:rFonts w:cs="Arial"/>
+        </w:rPr>
+        <w:t xml:space="preserve">rieden ist und sich auf das Feedback des Auftraggebers und der Dozierenden freut. </w:t>
+      </w:r>
+    </w:p>
+    <w:p>
+      <w:pPr>
         <w:pStyle w:val="berschrift2"/>
         <w:jc w:val="both"/>
       </w:pPr>
@@ -466,28 +500,8 @@
       </w:r>
     </w:p>
     <w:p>
-      <w:pPr>
-        <w:spacing w:line="240" w:lineRule="auto"/>
-        <w:rPr>
-          <w:rFonts w:cs="Arial"/>
-          <w:i/>
-        </w:rPr>
-      </w:pPr>
-      <w:proofErr w:type="spellStart"/>
-      <w:r>
-        <w:rPr>
-          <w:rFonts w:cs="Arial"/>
-          <w:i/>
-        </w:rPr>
-        <w:t>Whuat</w:t>
-      </w:r>
-      <w:proofErr w:type="spellEnd"/>
-      <w:r>
-        <w:rPr>
-          <w:rFonts w:cs="Arial"/>
-          <w:i/>
-        </w:rPr>
-        <w:t>?</w:t>
+      <w:r>
+        <w:t>Das Projekt ist per 13.06.2019 abgeschlossen. Der Projektabschluss wird in Form einer Schlusspräsentation, Abgabe der letzten Lieferobjekte und eines Apéros stattfinden.</w:t>
       </w:r>
     </w:p>
     <w:p>
@@ -847,7 +861,7 @@
                 <w:noProof/>
                 <w:lang w:val="de-CH"/>
               </w:rPr>
-              <w:t>10.06.2019</w:t>
+              <w:t>12.06.2019</w:t>
             </w:r>
             <w:r>
               <w:rPr>
@@ -1009,7 +1023,7 @@
                 <w:noProof/>
                 <w:lang w:val="de-CH"/>
               </w:rPr>
-              <w:t>10.06.2019</w:t>
+              <w:t>12.06.2019</w:t>
             </w:r>
             <w:r>
               <w:rPr>
@@ -1170,7 +1184,7 @@
                 <w:noProof/>
                 <w:lang w:val="de-CH"/>
               </w:rPr>
-              <w:t>10.06.2019</w:t>
+              <w:t>12.06.2019</w:t>
             </w:r>
             <w:r>
               <w:rPr>
@@ -1331,7 +1345,7 @@
                 <w:noProof/>
                 <w:lang w:val="de-CH"/>
               </w:rPr>
-              <w:t>10.06.2019</w:t>
+              <w:t>12.06.2019</w:t>
             </w:r>
             <w:r>
               <w:rPr>
@@ -1513,7 +1527,7 @@
                 <w:noProof/>
                 <w:lang w:val="de-CH"/>
               </w:rPr>
-              <w:t>10.06.2019</w:t>
+              <w:t>12.06.2019</w:t>
             </w:r>
             <w:r>
               <w:rPr>
@@ -1689,7 +1703,7 @@
                 <w:noProof/>
                 <w:lang w:val="de-CH"/>
               </w:rPr>
-              <w:t>10.06.2019</w:t>
+              <w:t>12.06.2019</w:t>
             </w:r>
             <w:r>
               <w:rPr>
@@ -1850,7 +1864,7 @@
                 <w:noProof/>
                 <w:lang w:val="de-CH"/>
               </w:rPr>
-              <w:t>10.06.2019</w:t>
+              <w:t>12.06.2019</w:t>
             </w:r>
             <w:r>
               <w:rPr>
@@ -2055,7 +2069,7 @@
                 <w:noProof/>
                 <w:lang w:val="de-CH"/>
               </w:rPr>
-              <w:t>10.06.2019</w:t>
+              <w:t>12.06.2019</w:t>
             </w:r>
             <w:r>
               <w:rPr>
@@ -2239,7 +2253,7 @@
                 <w:noProof/>
                 <w:lang w:val="de-CH"/>
               </w:rPr>
-              <w:t>10.06.2019</w:t>
+              <w:t>12.06.2019</w:t>
             </w:r>
             <w:r>
               <w:rPr>
@@ -2407,7 +2421,7 @@
                 <w:noProof/>
                 <w:lang w:val="de-CH"/>
               </w:rPr>
-              <w:t>10.06.2019</w:t>
+              <w:t>12.06.2019</w:t>
             </w:r>
             <w:r>
               <w:rPr>
@@ -2569,20 +2583,182 @@
         <w:ind w:left="1134"/>
         <w:rPr>
           <w:rFonts w:cs="Arial"/>
-        </w:rPr>
-      </w:pPr>
+          <w:highlight w:val="yellow"/>
+        </w:rPr>
+      </w:pPr>
+      <w:r>
+        <w:rPr>
+          <w:rFonts w:cs="Arial"/>
+          <w:highlight w:val="yellow"/>
+        </w:rPr>
+        <w:t xml:space="preserve">Projektmanagement: </w:t>
+      </w:r>
+      <w:proofErr w:type="spellStart"/>
       <w:r>
         <w:rPr>
           <w:rFonts w:cs="Arial"/>
           <w:i/>
-        </w:rPr>
-        <w:t>Kommentar Stundenübersicht</w:t>
-      </w:r>
-      <w:r>
-        <w:rPr>
-          <w:rFonts w:cs="Arial"/>
-        </w:rPr>
-        <w:t>.</w:t>
+          <w:highlight w:val="yellow"/>
+        </w:rPr>
+        <w:t>blabla</w:t>
+      </w:r>
+      <w:proofErr w:type="spellEnd"/>
+      <w:r>
+        <w:rPr>
+          <w:rFonts w:cs="Arial"/>
+          <w:i/>
+          <w:highlight w:val="yellow"/>
+        </w:rPr>
+        <w:t xml:space="preserve"> reibungslos</w:t>
+      </w:r>
+    </w:p>
+    <w:p>
+      <w:pPr>
+        <w:pStyle w:val="Listenabsatz"/>
+        <w:numPr>
+          <w:ilvl w:val="0"/>
+          <w:numId w:val="5"/>
+        </w:numPr>
+        <w:ind w:left="1134"/>
+        <w:rPr>
+          <w:rFonts w:cs="Arial"/>
+          <w:highlight w:val="yellow"/>
+        </w:rPr>
+      </w:pPr>
+      <w:r>
+        <w:rPr>
+          <w:rFonts w:cs="Arial"/>
+          <w:highlight w:val="yellow"/>
+        </w:rPr>
+        <w:t xml:space="preserve">Analyse und Entwurf: </w:t>
+      </w:r>
+      <w:proofErr w:type="spellStart"/>
+      <w:r>
+        <w:rPr>
+          <w:rFonts w:cs="Arial"/>
+          <w:i/>
+          <w:highlight w:val="yellow"/>
+        </w:rPr>
+        <w:t>blabla</w:t>
+      </w:r>
+      <w:proofErr w:type="spellEnd"/>
+      <w:r>
+        <w:rPr>
+          <w:rFonts w:cs="Arial"/>
+          <w:i/>
+          <w:highlight w:val="yellow"/>
+        </w:rPr>
+        <w:t xml:space="preserve"> zu viel </w:t>
+      </w:r>
+      <w:proofErr w:type="gramStart"/>
+      <w:r>
+        <w:rPr>
+          <w:rFonts w:cs="Arial"/>
+          <w:i/>
+          <w:highlight w:val="yellow"/>
+        </w:rPr>
+        <w:t>geplant</w:t>
+      </w:r>
+      <w:proofErr w:type="gramEnd"/>
+      <w:r>
+        <w:rPr>
+          <w:rFonts w:cs="Arial"/>
+          <w:i/>
+          <w:highlight w:val="yellow"/>
+        </w:rPr>
+        <w:t xml:space="preserve"> weil Überforderung zu Beginn</w:t>
+      </w:r>
+    </w:p>
+    <w:p>
+      <w:pPr>
+        <w:pStyle w:val="Listenabsatz"/>
+        <w:numPr>
+          <w:ilvl w:val="0"/>
+          <w:numId w:val="5"/>
+        </w:numPr>
+        <w:ind w:left="1134"/>
+        <w:rPr>
+          <w:rFonts w:cs="Arial"/>
+          <w:highlight w:val="yellow"/>
+        </w:rPr>
+      </w:pPr>
+      <w:r>
+        <w:rPr>
+          <w:rFonts w:cs="Arial"/>
+          <w:highlight w:val="yellow"/>
+        </w:rPr>
+        <w:t xml:space="preserve">Realisierung und Validierung: </w:t>
+      </w:r>
+      <w:r>
+        <w:rPr>
+          <w:rFonts w:cs="Arial"/>
+          <w:i/>
+          <w:highlight w:val="yellow"/>
+        </w:rPr>
+        <w:t xml:space="preserve">mehr </w:t>
+      </w:r>
+      <w:proofErr w:type="spellStart"/>
+      <w:proofErr w:type="gramStart"/>
+      <w:r>
+        <w:rPr>
+          <w:rFonts w:cs="Arial"/>
+          <w:i/>
+          <w:highlight w:val="yellow"/>
+        </w:rPr>
+        <w:t>zeit</w:t>
+      </w:r>
+      <w:proofErr w:type="spellEnd"/>
+      <w:proofErr w:type="gramEnd"/>
+      <w:r>
+        <w:rPr>
+          <w:rFonts w:cs="Arial"/>
+          <w:i/>
+          <w:highlight w:val="yellow"/>
+        </w:rPr>
+        <w:t xml:space="preserve"> weil super</w:t>
+      </w:r>
+    </w:p>
+    <w:p>
+      <w:pPr>
+        <w:pStyle w:val="Listenabsatz"/>
+        <w:numPr>
+          <w:ilvl w:val="0"/>
+          <w:numId w:val="5"/>
+        </w:numPr>
+        <w:ind w:left="1134"/>
+        <w:rPr>
+          <w:rFonts w:cs="Arial"/>
+          <w:highlight w:val="yellow"/>
+        </w:rPr>
+      </w:pPr>
+      <w:r>
+        <w:rPr>
+          <w:rFonts w:cs="Arial"/>
+          <w:highlight w:val="yellow"/>
+        </w:rPr>
+        <w:t>Präsentation: wie geplant</w:t>
+      </w:r>
+    </w:p>
+    <w:p>
+      <w:pPr>
+        <w:pStyle w:val="Listenabsatz"/>
+        <w:numPr>
+          <w:ilvl w:val="0"/>
+          <w:numId w:val="5"/>
+        </w:numPr>
+        <w:ind w:left="1134"/>
+        <w:rPr>
+          <w:rFonts w:cs="Arial"/>
+          <w:highlight w:val="yellow"/>
+        </w:rPr>
+      </w:pPr>
+      <w:r>
+        <w:rPr>
+          <w:rFonts w:cs="Arial"/>
+          <w:i/>
+          <w:highlight w:val="yellow"/>
+        </w:rPr>
+        <w:t>90%</w:t>
       </w:r>
     </w:p>
     <w:p>
@@ -2798,45 +2974,6 @@
       <w:r>
         <w:rPr>
           <w:rFonts w:cs="Arial"/>
-          <w:noProof/>
-        </w:rPr>
-        <w:drawing>
-          <wp:anchor distT="0" distB="0" distL="114300" distR="114300" simplePos="0" relativeHeight="251657216" behindDoc="0" locked="0" layoutInCell="1" allowOverlap="1" wp14:anchorId="234DCAB9" wp14:editId="062B114B">
-            <wp:simplePos x="0" y="0"/>
-            <wp:positionH relativeFrom="column">
-              <wp:posOffset>628163</wp:posOffset>
-            </wp:positionH>
-            <wp:positionV relativeFrom="paragraph">
-              <wp:posOffset>341851</wp:posOffset>
-            </wp:positionV>
-            <wp:extent cx="8208010" cy="4535805"/>
-            <wp:effectExtent l="0" t="0" r="2540" b="17145"/>
-            <wp:wrapTopAndBottom/>
-            <wp:docPr id="2" name="Diagramm 2">
-              <a:extLst xmlns:a="http://schemas.openxmlformats.org/drawingml/2006/main">
-                <a:ext uri="{FF2B5EF4-FFF2-40B4-BE49-F238E27FC236}">
-                  <a16:creationId xmlns:a16="http://schemas.microsoft.com/office/drawing/2014/main" id="{00000000-0008-0000-0300-000002000000}"/>
-                </a:ext>
-              </a:extLst>
-            </wp:docPr>
-            <wp:cNvGraphicFramePr/>
-            <a:graphic xmlns:a="http://schemas.openxmlformats.org/drawingml/2006/main">
-              <a:graphicData uri="http://schemas.openxmlformats.org/drawingml/2006/chart">
-                <c:chart xmlns:c="http://schemas.openxmlformats.org/drawingml/2006/chart" xmlns:r="http://schemas.openxmlformats.org/officeDocument/2006/relationships" r:id="rId8"/>
-              </a:graphicData>
-            </a:graphic>
-            <wp14:sizeRelH relativeFrom="margin">
-              <wp14:pctWidth>0</wp14:pctWidth>
-            </wp14:sizeRelH>
-            <wp14:sizeRelV relativeFrom="margin">
-              <wp14:pctHeight>0</wp14:pctHeight>
-            </wp14:sizeRelV>
-          </wp:anchor>
-        </w:drawing>
-      </w:r>
-      <w:r>
-        <w:rPr>
-          <w:rFonts w:cs="Arial"/>
         </w:rPr>
         <w:t xml:space="preserve">Die </w:t>
       </w:r>
@@ -2887,10 +3024,26 @@
     </w:p>
     <w:p>
       <w:pPr>
-        <w:rPr>
-          <w:rFonts w:cs="Arial"/>
-        </w:rPr>
-      </w:pPr>
+        <w:spacing w:line="240" w:lineRule="auto"/>
+        <w:rPr>
+          <w:rFonts w:cs="Arial"/>
+        </w:rPr>
+      </w:pPr>
+      <w:r>
+        <w:rPr>
+          <w:rFonts w:cs="Arial"/>
+        </w:rPr>
+        <w:br w:type="page"/>
+      </w:r>
+    </w:p>
+    <w:p>
+      <w:pPr>
+        <w:rPr>
+          <w:rFonts w:cs="Arial"/>
+        </w:rPr>
+      </w:pPr>
+      <w:bookmarkStart w:id="3" w:name="_GoBack"/>
+      <w:bookmarkEnd w:id="3"/>
     </w:p>
     <w:p>
       <w:pPr>
@@ -2929,10 +3082,10 @@
             <o:lock v:ext="edit" aspectratio="t"/>
           </v:shapetype>
           <v:shape id="_x0000_s1026" type="#_x0000_t75" alt="" style="position:absolute;left:0;text-align:left;margin-left:-31.7pt;margin-top:30.25pt;width:799.85pt;height:229.5pt;z-index:251658752;mso-wrap-edited:f;mso-height-percent:0;mso-position-horizontal-relative:text;mso-position-vertical-relative:text;mso-height-percent:0">
-            <v:imagedata r:id="rId9" o:title=""/>
+            <v:imagedata r:id="rId8" o:title=""/>
             <w10:wrap type="square"/>
           </v:shape>
-          <o:OLEObject Type="Embed" ProgID="Excel.Sheet.12" ShapeID="_x0000_s1026" DrawAspect="Content" ObjectID="_1621675389" r:id="rId10"/>
+          <o:OLEObject Type="Embed" ProgID="Excel.Sheet.12" ShapeID="_x0000_s1026" DrawAspect="Content" ObjectID="_1621848884" r:id="rId9"/>
         </w:object>
       </w:r>
       <w:r>
@@ -3015,8 +3168,8 @@
           <w:rFonts w:cs="Arial"/>
         </w:rPr>
         <w:sectPr>
-          <w:headerReference w:type="default" r:id="rId11"/>
-          <w:footerReference w:type="default" r:id="rId12"/>
+          <w:headerReference w:type="default" r:id="rId10"/>
+          <w:footerReference w:type="default" r:id="rId11"/>
           <w:pgSz w:w="16838" w:h="11906" w:orient="landscape" w:code="9"/>
           <w:pgMar w:top="227" w:right="794" w:bottom="227" w:left="964" w:header="397" w:footer="374" w:gutter="0"/>
           <w:cols w:space="708"/>
@@ -3104,8 +3257,16 @@
         <w:rPr>
           <w:rFonts w:cs="Arial"/>
           <w:i/>
-        </w:rPr>
-        <w:t xml:space="preserve">Berechnungen </w:t>
+          <w:highlight w:val="yellow"/>
+        </w:rPr>
+        <w:t>Berechnungen</w:t>
+      </w:r>
+      <w:r>
+        <w:rPr>
+          <w:rFonts w:cs="Arial"/>
+          <w:i/>
+        </w:rPr>
+        <w:t xml:space="preserve"> //Luca </w:t>
       </w:r>
     </w:p>
     <w:p>
@@ -3121,6 +3282,7 @@
         <w:ind w:left="567" w:right="55"/>
         <w:rPr>
           <w:rFonts w:cs="Arial"/>
+          <w:i/>
         </w:rPr>
       </w:pPr>
       <w:proofErr w:type="spellStart"/>
@@ -3128,6 +3290,7 @@
         <w:rPr>
           <w:rFonts w:cs="Arial"/>
           <w:i/>
+          <w:highlight w:val="yellow"/>
         </w:rPr>
         <w:t>Challenges</w:t>
       </w:r>
@@ -3136,8 +3299,17 @@
         <w:rPr>
           <w:rFonts w:cs="Arial"/>
           <w:i/>
-        </w:rPr>
-        <w:t xml:space="preserve"> Software</w:t>
+          <w:highlight w:val="yellow"/>
+        </w:rPr>
+        <w:t xml:space="preserve"> Softwar</w:t>
+      </w:r>
+      <w:r>
+        <w:rPr>
+          <w:rFonts w:cs="Arial"/>
+          <w:i/>
+          <w:highlight w:val="yellow"/>
+        </w:rPr>
+        <w:t>e</w:t>
       </w:r>
     </w:p>
     <w:p>
@@ -3148,38 +3320,29 @@
           <w:i/>
         </w:rPr>
       </w:pPr>
+      <w:r>
+        <w:rPr>
+          <w:rFonts w:cs="Arial"/>
+          <w:i/>
+        </w:rPr>
+        <w:t>Damit die Berechnungen klar vom Design der Software abgetrennt sind, hat sich das Team entschieden mit JavaFX zu arbeiten. JavaFX unterscheidet sich nur von Java in de</w:t>
+      </w:r>
     </w:p>
     <w:p>
       <w:pPr>
-        <w:pStyle w:val="berschrift3"/>
-      </w:pPr>
-      <w:r>
-        <w:t>Wo hat es Informationsdefizite oder Kommunikationsprobleme gegeben?</w:t>
-      </w:r>
+        <w:ind w:left="567" w:right="55"/>
+        <w:rPr>
+          <w:rFonts w:cs="Arial"/>
+          <w:i/>
+        </w:rPr>
+      </w:pPr>
     </w:p>
     <w:p>
       <w:pPr>
-        <w:ind w:left="567"/>
-        <w:rPr>
-          <w:rFonts w:cs="Arial"/>
-          <w:i/>
-        </w:rPr>
-      </w:pPr>
-      <w:r>
-        <w:rPr>
-          <w:rFonts w:cs="Arial"/>
-          <w:i/>
-        </w:rPr>
-        <w:t>Aufgabenverteilun</w:t>
-      </w:r>
-      <w:bookmarkStart w:id="3" w:name="_GoBack"/>
-      <w:bookmarkEnd w:id="3"/>
-      <w:r>
-        <w:rPr>
-          <w:rFonts w:cs="Arial"/>
-          <w:i/>
-        </w:rPr>
-        <w:t>g</w:t>
+        <w:pStyle w:val="berschrift3"/>
+      </w:pPr>
+      <w:r>
+        <w:t>Wo hat es Informationsdefizite oder Kommunikationsprobleme gegeben?</w:t>
       </w:r>
     </w:p>
     <w:p>
@@ -3190,6 +3353,100 @@
           <w:i/>
         </w:rPr>
       </w:pPr>
+      <w:r>
+        <w:rPr>
+          <w:rFonts w:cs="Arial"/>
+        </w:rPr>
+        <w:t xml:space="preserve">Die Kommunikation im Team hat grundsätzlich gut funktioniert. </w:t>
+      </w:r>
+      <w:r>
+        <w:rPr>
+          <w:rFonts w:cs="Arial"/>
+          <w:i/>
+          <w:highlight w:val="yellow"/>
+        </w:rPr>
+        <w:t xml:space="preserve">Was </w:t>
+      </w:r>
+      <w:proofErr w:type="spellStart"/>
+      <w:r>
+        <w:rPr>
+          <w:rFonts w:cs="Arial"/>
+          <w:i/>
+          <w:highlight w:val="yellow"/>
+        </w:rPr>
+        <w:t>seli</w:t>
+      </w:r>
+      <w:proofErr w:type="spellEnd"/>
+      <w:r>
+        <w:rPr>
+          <w:rFonts w:cs="Arial"/>
+          <w:i/>
+          <w:highlight w:val="yellow"/>
+        </w:rPr>
+        <w:t xml:space="preserve"> da </w:t>
+      </w:r>
+      <w:proofErr w:type="spellStart"/>
+      <w:r>
+        <w:rPr>
+          <w:rFonts w:cs="Arial"/>
+          <w:i/>
+          <w:highlight w:val="yellow"/>
+        </w:rPr>
+        <w:t>schriiibe</w:t>
+      </w:r>
+      <w:proofErr w:type="spellEnd"/>
+      <w:r>
+        <w:rPr>
+          <w:rFonts w:cs="Arial"/>
+          <w:i/>
+          <w:highlight w:val="yellow"/>
+        </w:rPr>
+        <w:t xml:space="preserve"> </w:t>
+      </w:r>
+      <w:r>
+        <w:rPr>
+          <w:rFonts w:ascii="Segoe UI Emoji" w:eastAsia="Segoe UI Emoji" w:hAnsi="Segoe UI Emoji" w:cs="Segoe UI Emoji"/>
+          <w:i/>
+          <w:highlight w:val="yellow"/>
+        </w:rPr>
+        <w:t>☹</w:t>
+      </w:r>
+      <w:r>
+        <w:rPr>
+          <w:rFonts w:ascii="Segoe UI Emoji" w:eastAsia="Segoe UI Emoji" w:hAnsi="Segoe UI Emoji" w:cs="Segoe UI Emoji"/>
+          <w:i/>
+          <w:highlight w:val="yellow"/>
+        </w:rPr>
+        <w:t xml:space="preserve"> //</w:t>
+      </w:r>
+      <w:proofErr w:type="spellStart"/>
+      <w:r>
+        <w:rPr>
+          <w:rFonts w:cs="Arial"/>
+          <w:i/>
+          <w:highlight w:val="yellow"/>
+        </w:rPr>
+        <w:t>fiona</w:t>
+      </w:r>
+      <w:proofErr w:type="spellEnd"/>
+      <w:r>
+        <w:rPr>
+          <w:rFonts w:cs="Arial"/>
+          <w:i/>
+          <w:highlight w:val="yellow"/>
+        </w:rPr>
+        <w:t xml:space="preserve"> </w:t>
+      </w:r>
+      <w:proofErr w:type="spellStart"/>
+      <w:r>
+        <w:rPr>
+          <w:rFonts w:cs="Arial"/>
+          <w:i/>
+          <w:highlight w:val="yellow"/>
+        </w:rPr>
+        <w:t>froge</w:t>
+      </w:r>
+      <w:proofErr w:type="spellEnd"/>
     </w:p>
     <w:p>
       <w:pPr>
@@ -3209,18 +3466,78 @@
     </w:p>
     <w:p>
       <w:pPr>
-        <w:ind w:left="567"/>
-        <w:rPr>
-          <w:rFonts w:cs="Arial"/>
-        </w:rPr>
-      </w:pPr>
+        <w:pStyle w:val="berschrift3"/>
+      </w:pPr>
+      <w:r>
+        <w:t>Welche sozialen Effekte haben sich bemerkbar gemacht?</w:t>
+      </w:r>
     </w:p>
     <w:p>
       <w:pPr>
-        <w:pStyle w:val="berschrift3"/>
-      </w:pPr>
-      <w:r>
-        <w:t>Welche sozialen Effekte haben sich bemerkbar gemacht?</w:t>
+        <w:ind w:left="567"/>
+        <w:rPr>
+          <w:rFonts w:cs="Arial"/>
+        </w:rPr>
+      </w:pPr>
+      <w:r>
+        <w:rPr>
+          <w:rFonts w:cs="Arial"/>
+        </w:rPr>
+        <w:t>Die Zusammenarbeit im Team hat sehr gut funktioniert. Obwohl viele Teammitglieder vor der Projektwoche nicht viel von der Software gesehen hatte</w:t>
+      </w:r>
+      <w:r>
+        <w:rPr>
+          <w:rFonts w:cs="Arial"/>
+        </w:rPr>
+        <w:t>n</w:t>
+      </w:r>
+      <w:r>
+        <w:rPr>
+          <w:rFonts w:cs="Arial"/>
+        </w:rPr>
+        <w:t xml:space="preserve">, konnten </w:t>
+      </w:r>
+      <w:r>
+        <w:rPr>
+          <w:rFonts w:cs="Arial"/>
+        </w:rPr>
+        <w:t>sich alle beim P</w:t>
+      </w:r>
+      <w:r>
+        <w:rPr>
+          <w:rFonts w:cs="Arial"/>
+        </w:rPr>
+        <w:t>rogrammieren</w:t>
+      </w:r>
+      <w:r>
+        <w:rPr>
+          <w:rFonts w:cs="Arial"/>
+        </w:rPr>
+        <w:t xml:space="preserve"> beteiligen</w:t>
+      </w:r>
+      <w:r>
+        <w:rPr>
+          <w:rFonts w:cs="Arial"/>
+        </w:rPr>
+        <w:t xml:space="preserve"> und jeder hat seinen Teil zur Software beigetragen.</w:t>
+      </w:r>
+      <w:r>
+        <w:rPr>
+          <w:rFonts w:cs="Arial"/>
+        </w:rPr>
+        <w:t xml:space="preserve"> Die Spezialisten der Teilgebiete Software und Elektrotechnik haben ihre Aufgaben </w:t>
+      </w:r>
+      <w:r>
+        <w:rPr>
+          <w:rFonts w:cs="Arial"/>
+        </w:rPr>
+        <w:t xml:space="preserve">zuverlässig </w:t>
+      </w:r>
+      <w:r>
+        <w:rPr>
+          <w:rFonts w:cs="Arial"/>
+        </w:rPr>
+        <w:t xml:space="preserve">übernommen und dort jeweils die Leitung übernommen. </w:t>
       </w:r>
     </w:p>
     <w:p>
@@ -3231,34 +3548,6 @@
           <w:i/>
         </w:rPr>
       </w:pPr>
-      <w:r>
-        <w:rPr>
-          <w:rFonts w:cs="Arial"/>
-          <w:i/>
-        </w:rPr>
-        <w:t>Die Zusammenarbeit im Team hat sehr gut funktioniert. Obwohl viele Teammitglieder vor der Projektwoche nicht viel von der Software gesehen hatte</w:t>
-      </w:r>
-      <w:r>
-        <w:rPr>
-          <w:rFonts w:cs="Arial"/>
-          <w:i/>
-        </w:rPr>
-        <w:t>n</w:t>
-      </w:r>
-      <w:r>
-        <w:rPr>
-          <w:rFonts w:cs="Arial"/>
-          <w:i/>
-        </w:rPr>
-        <w:t>, konnten alle programmieren und jeder hat seinen Teil zur Software beigetragen.</w:t>
-      </w:r>
-      <w:r>
-        <w:rPr>
-          <w:rFonts w:cs="Arial"/>
-          <w:i/>
-        </w:rPr>
-        <w:t xml:space="preserve"> Die Spezialisten der Teilgebiete Software und Elektrotechnik haben ihre Aufgaben übernommen und dort jeweils die Leitung übernommen. </w:t>
-      </w:r>
     </w:p>
     <w:p>
       <w:pPr>
@@ -3268,81 +3557,106 @@
           <w:i/>
         </w:rPr>
       </w:pPr>
+      <w:r>
+        <w:rPr>
+          <w:rFonts w:cs="Arial"/>
+          <w:i/>
+        </w:rPr>
+        <w:t xml:space="preserve">In jeder Projektgruppe gibt es Mitglieder, welche sich intensiv mit dem Thema </w:t>
+      </w:r>
+      <w:r>
+        <w:rPr>
+          <w:rFonts w:cs="Arial"/>
+          <w:i/>
+        </w:rPr>
+        <w:t>auseinandersetzen</w:t>
+      </w:r>
+      <w:r>
+        <w:rPr>
+          <w:rFonts w:cs="Arial"/>
+          <w:i/>
+        </w:rPr>
+        <w:t xml:space="preserve"> und solche bei denen das Minimum genügt. </w:t>
+      </w:r>
+      <w:r>
+        <w:rPr>
+          <w:rFonts w:cs="Arial"/>
+          <w:i/>
+        </w:rPr>
+        <w:t xml:space="preserve">Dementsprechend sind auch die Erwartungen </w:t>
+      </w:r>
+      <w:r>
+        <w:rPr>
+          <w:rFonts w:cs="Arial"/>
+          <w:i/>
+        </w:rPr>
+        <w:t xml:space="preserve">an die Qualität der Arbeitspakete unterschiedlich. Im Team 5 konnte dabei ein Mittelmass gefunden werden. Diejenigen, welche sich intensiv mit dem Projekt beschäftigt hatten (und hohe </w:t>
+      </w:r>
+      <w:proofErr w:type="gramStart"/>
+      <w:r>
+        <w:rPr>
+          <w:rFonts w:cs="Arial"/>
+          <w:i/>
+        </w:rPr>
+        <w:t>Erwartungen )</w:t>
+      </w:r>
+      <w:proofErr w:type="gramEnd"/>
+      <w:r>
+        <w:rPr>
+          <w:rFonts w:cs="Arial"/>
+          <w:i/>
+        </w:rPr>
+        <w:t xml:space="preserve">, konnten denjenigen, welche nicht so hohe Anforderungen stellten, konstruktives Feedback geben und so die Qualität der Endprodukte ihren Anforderungen anpassen. </w:t>
+      </w:r>
     </w:p>
     <w:p>
       <w:pPr>
         <w:ind w:left="567"/>
         <w:rPr>
           <w:rFonts w:cs="Arial"/>
-          <w:i/>
-        </w:rPr>
-      </w:pPr>
-      <w:r>
-        <w:rPr>
-          <w:rFonts w:cs="Arial"/>
-          <w:i/>
-        </w:rPr>
-        <w:t xml:space="preserve">In jeder Projektgruppe gibt es Mitglieder, welche sich intensiv mit dem Thema </w:t>
-      </w:r>
-      <w:r>
-        <w:rPr>
-          <w:rFonts w:cs="Arial"/>
-          <w:i/>
-        </w:rPr>
-        <w:t>auseinandersetzen</w:t>
-      </w:r>
-      <w:r>
-        <w:rPr>
-          <w:rFonts w:cs="Arial"/>
-          <w:i/>
-        </w:rPr>
-        <w:t xml:space="preserve"> und solche bei denen das Minimum genügt. </w:t>
-      </w:r>
-      <w:r>
-        <w:rPr>
-          <w:rFonts w:cs="Arial"/>
-          <w:i/>
-        </w:rPr>
-        <w:t xml:space="preserve">Dementsprechend sind auch die Erwartungen </w:t>
-      </w:r>
-      <w:r>
-        <w:rPr>
-          <w:rFonts w:cs="Arial"/>
-          <w:i/>
-        </w:rPr>
-        <w:t xml:space="preserve">an die Qualität der Arbeitspakete unterschiedlich. Im Team 5 konnte dabei ein Mittelmass gefunden werden. Diejenigen, welche sich intensiv mit dem Projekt beschäftigt hatten (und hohe </w:t>
-      </w:r>
-      <w:proofErr w:type="gramStart"/>
-      <w:r>
-        <w:rPr>
-          <w:rFonts w:cs="Arial"/>
-          <w:i/>
-        </w:rPr>
-        <w:t>Erwartungen )</w:t>
-      </w:r>
-      <w:proofErr w:type="gramEnd"/>
-      <w:r>
-        <w:rPr>
-          <w:rFonts w:cs="Arial"/>
-          <w:i/>
-        </w:rPr>
-        <w:t xml:space="preserve">, konnten denjenigen, welche nicht so hohe Anforderungen stellten, konstruktives Feedback geben und so die Qualität der Endprodukte ihren Anforderungen anpassen. </w:t>
-      </w:r>
+        </w:rPr>
+      </w:pPr>
     </w:p>
     <w:p>
       <w:pPr>
-        <w:ind w:left="567"/>
-        <w:rPr>
-          <w:rFonts w:cs="Arial"/>
-        </w:rPr>
-      </w:pPr>
+        <w:pStyle w:val="berschrift3"/>
+      </w:pPr>
+      <w:r>
+        <w:t>Wann und warum wurden Termine überschritten?</w:t>
+      </w:r>
     </w:p>
     <w:p>
       <w:pPr>
-        <w:pStyle w:val="berschrift3"/>
-      </w:pPr>
-      <w:r>
-        <w:t>Wann und warum wurden Termine überschritten?</w:t>
+        <w:ind w:left="567"/>
+        <w:rPr>
+          <w:rFonts w:cs="Arial"/>
+        </w:rPr>
+      </w:pPr>
+      <w:r>
+        <w:rPr>
+          <w:rFonts w:cs="Arial"/>
+        </w:rPr>
+        <w:t xml:space="preserve">Im gesamten Projekt wurden keine Termine überschritten. Die Lieferobjekte konnten immer termingerecht </w:t>
+      </w:r>
+      <w:r>
+        <w:rPr>
+          <w:rFonts w:cs="Arial"/>
+        </w:rPr>
+        <w:t xml:space="preserve">fertiggestellt und an die entsprechenden </w:t>
+      </w:r>
+      <w:proofErr w:type="spellStart"/>
+      <w:r>
+        <w:rPr>
+          <w:rFonts w:cs="Arial"/>
+        </w:rPr>
+        <w:t>Fachcoaches</w:t>
+      </w:r>
+      <w:proofErr w:type="spellEnd"/>
+      <w:r>
+        <w:rPr>
+          <w:rFonts w:cs="Arial"/>
+        </w:rPr>
+        <w:t xml:space="preserve"> und an den Auftraggeber geliefert werden.</w:t>
       </w:r>
     </w:p>
     <w:p>
@@ -3352,32 +3666,6 @@
           <w:rFonts w:cs="Arial"/>
         </w:rPr>
       </w:pPr>
-      <w:r>
-        <w:rPr>
-          <w:rFonts w:cs="Arial"/>
-        </w:rPr>
-        <w:t xml:space="preserve">Im gesamten Projekt wurden keine Termine überschritten. Die Lieferobjekte konnten immer termingerecht </w:t>
-      </w:r>
-      <w:r>
-        <w:rPr>
-          <w:rFonts w:cs="Arial"/>
-        </w:rPr>
-        <w:t xml:space="preserve">fertiggestellt und an die entsprechenden </w:t>
-      </w:r>
-      <w:proofErr w:type="spellStart"/>
-      <w:r>
-        <w:rPr>
-          <w:rFonts w:cs="Arial"/>
-        </w:rPr>
-        <w:t>Fachcoaches</w:t>
-      </w:r>
-      <w:proofErr w:type="spellEnd"/>
-      <w:r>
-        <w:rPr>
-          <w:rFonts w:cs="Arial"/>
-        </w:rPr>
-        <w:t xml:space="preserve"> und an den Auftraggeber geliefert werden.</w:t>
-      </w:r>
     </w:p>
     <w:p>
       <w:pPr>
@@ -3389,18 +3677,10 @@
     </w:p>
     <w:p>
       <w:pPr>
-        <w:ind w:left="567"/>
-        <w:rPr>
-          <w:rFonts w:cs="Arial"/>
-          <w:i/>
-        </w:rPr>
-      </w:pPr>
-      <w:r>
-        <w:rPr>
-          <w:rFonts w:cs="Arial"/>
-          <w:i/>
-        </w:rPr>
-        <w:t xml:space="preserve">Statusbericht/KIS </w:t>
+        <w:pStyle w:val="berschrift3"/>
+      </w:pPr>
+      <w:r>
+        <w:t>Warum wurden Kostenbudgets nicht eingehalten?</w:t>
       </w:r>
     </w:p>
     <w:p>
@@ -3408,30 +3688,24 @@
         <w:ind w:left="567"/>
         <w:rPr>
           <w:rFonts w:cs="Arial"/>
-        </w:rPr>
-      </w:pPr>
+          <w:i/>
+          <w:highlight w:val="yellow"/>
+        </w:rPr>
+      </w:pPr>
+      <w:r>
+        <w:rPr>
+          <w:rFonts w:cs="Arial"/>
+          <w:i/>
+          <w:highlight w:val="yellow"/>
+        </w:rPr>
+        <w:t>Vergleich zu Budget Pflichtenheft</w:t>
+      </w:r>
     </w:p>
     <w:p>
       <w:pPr>
         <w:ind w:left="567"/>
         <w:rPr>
           <w:rFonts w:cs="Arial"/>
-        </w:rPr>
-      </w:pPr>
-    </w:p>
-    <w:p>
-      <w:pPr>
-        <w:pStyle w:val="berschrift3"/>
-      </w:pPr>
-      <w:r>
-        <w:t>Warum wurden Kostenbudgets nicht eingehalten?</w:t>
-      </w:r>
-    </w:p>
-    <w:p>
-      <w:pPr>
-        <w:ind w:left="567"/>
-        <w:rPr>
-          <w:rFonts w:cs="Arial"/>
           <w:i/>
         </w:rPr>
       </w:pPr>
@@ -3439,24 +3713,23 @@
         <w:rPr>
           <w:rFonts w:cs="Arial"/>
           <w:i/>
-        </w:rPr>
-        <w:t>Vergleich zu Budget Pflichtenheft</w:t>
-      </w:r>
-    </w:p>
-    <w:p>
-      <w:pPr>
-        <w:ind w:left="567"/>
+          <w:highlight w:val="yellow"/>
+        </w:rPr>
+        <w:t>Begründung</w:t>
+      </w:r>
+      <w:r>
         <w:rPr>
           <w:rFonts w:cs="Arial"/>
           <w:i/>
         </w:rPr>
-      </w:pPr>
+        <w:t xml:space="preserve"> </w:t>
+      </w:r>
       <w:r>
         <w:rPr>
           <w:rFonts w:cs="Arial"/>
           <w:i/>
         </w:rPr>
-        <w:t xml:space="preserve">Begründung </w:t>
+        <w:t>-&gt;Stundenübersicht ausformulieren</w:t>
       </w:r>
     </w:p>
     <w:p>
@@ -10388,9 +10661,9 @@
     </w:lvl>
   </w:abstractNum>
   <w:abstractNum w:abstractNumId="3" w15:restartNumberingAfterBreak="0">
-    <w:nsid w:val="56EE3C8E"/>
+    <w:nsid w:val="41A06AD2"/>
     <w:multiLevelType w:val="hybridMultilevel"/>
-    <w:tmpl w:val="940E6D02"/>
+    <w:tmpl w:val="7FB828B0"/>
     <w:lvl w:ilvl="0" w:tplc="08070001">
       <w:start w:val="1"/>
       <w:numFmt w:val="bullet"/>
@@ -10501,6 +10774,119 @@
     </w:lvl>
   </w:abstractNum>
   <w:abstractNum w:abstractNumId="4" w15:restartNumberingAfterBreak="0">
+    <w:nsid w:val="56EE3C8E"/>
+    <w:multiLevelType w:val="hybridMultilevel"/>
+    <w:tmpl w:val="940E6D02"/>
+    <w:lvl w:ilvl="0" w:tplc="08070001">
+      <w:start w:val="1"/>
+      <w:numFmt w:val="bullet"/>
+      <w:lvlText w:val=""/>
+      <w:lvlJc w:val="left"/>
+      <w:pPr>
+        <w:ind w:left="720" w:hanging="360"/>
+      </w:pPr>
+      <w:rPr>
+        <w:rFonts w:ascii="Symbol" w:hAnsi="Symbol" w:hint="default"/>
+      </w:rPr>
+    </w:lvl>
+    <w:lvl w:ilvl="1" w:tplc="08070003" w:tentative="1">
+      <w:start w:val="1"/>
+      <w:numFmt w:val="bullet"/>
+      <w:lvlText w:val="o"/>
+      <w:lvlJc w:val="left"/>
+      <w:pPr>
+        <w:ind w:left="1440" w:hanging="360"/>
+      </w:pPr>
+      <w:rPr>
+        <w:rFonts w:ascii="Courier New" w:hAnsi="Courier New" w:cs="Courier New" w:hint="default"/>
+      </w:rPr>
+    </w:lvl>
+    <w:lvl w:ilvl="2" w:tplc="08070005" w:tentative="1">
+      <w:start w:val="1"/>
+      <w:numFmt w:val="bullet"/>
+      <w:lvlText w:val=""/>
+      <w:lvlJc w:val="left"/>
+      <w:pPr>
+        <w:ind w:left="2160" w:hanging="360"/>
+      </w:pPr>
+      <w:rPr>
+        <w:rFonts w:ascii="Wingdings" w:hAnsi="Wingdings" w:hint="default"/>
+      </w:rPr>
+    </w:lvl>
+    <w:lvl w:ilvl="3" w:tplc="08070001" w:tentative="1">
+      <w:start w:val="1"/>
+      <w:numFmt w:val="bullet"/>
+      <w:lvlText w:val=""/>
+      <w:lvlJc w:val="left"/>
+      <w:pPr>
+        <w:ind w:left="2880" w:hanging="360"/>
+      </w:pPr>
+      <w:rPr>
+        <w:rFonts w:ascii="Symbol" w:hAnsi="Symbol" w:hint="default"/>
+      </w:rPr>
+    </w:lvl>
+    <w:lvl w:ilvl="4" w:tplc="08070003" w:tentative="1">
+      <w:start w:val="1"/>
+      <w:numFmt w:val="bullet"/>
+      <w:lvlText w:val="o"/>
+      <w:lvlJc w:val="left"/>
+      <w:pPr>
+        <w:ind w:left="3600" w:hanging="360"/>
+      </w:pPr>
+      <w:rPr>
+        <w:rFonts w:ascii="Courier New" w:hAnsi="Courier New" w:cs="Courier New" w:hint="default"/>
+      </w:rPr>
+    </w:lvl>
+    <w:lvl w:ilvl="5" w:tplc="08070005" w:tentative="1">
+      <w:start w:val="1"/>
+      <w:numFmt w:val="bullet"/>
+      <w:lvlText w:val=""/>
+      <w:lvlJc w:val="left"/>
+      <w:pPr>
+        <w:ind w:left="4320" w:hanging="360"/>
+      </w:pPr>
+      <w:rPr>
+        <w:rFonts w:ascii="Wingdings" w:hAnsi="Wingdings" w:hint="default"/>
+      </w:rPr>
+    </w:lvl>
+    <w:lvl w:ilvl="6" w:tplc="08070001" w:tentative="1">
+      <w:start w:val="1"/>
+      <w:numFmt w:val="bullet"/>
+      <w:lvlText w:val=""/>
+      <w:lvlJc w:val="left"/>
+      <w:pPr>
+        <w:ind w:left="5040" w:hanging="360"/>
+      </w:pPr>
+      <w:rPr>
+        <w:rFonts w:ascii="Symbol" w:hAnsi="Symbol" w:hint="default"/>
+      </w:rPr>
+    </w:lvl>
+    <w:lvl w:ilvl="7" w:tplc="08070003" w:tentative="1">
+      <w:start w:val="1"/>
+      <w:numFmt w:val="bullet"/>
+      <w:lvlText w:val="o"/>
+      <w:lvlJc w:val="left"/>
+      <w:pPr>
+        <w:ind w:left="5760" w:hanging="360"/>
+      </w:pPr>
+      <w:rPr>
+        <w:rFonts w:ascii="Courier New" w:hAnsi="Courier New" w:cs="Courier New" w:hint="default"/>
+      </w:rPr>
+    </w:lvl>
+    <w:lvl w:ilvl="8" w:tplc="08070005" w:tentative="1">
+      <w:start w:val="1"/>
+      <w:numFmt w:val="bullet"/>
+      <w:lvlText w:val=""/>
+      <w:lvlJc w:val="left"/>
+      <w:pPr>
+        <w:ind w:left="6480" w:hanging="360"/>
+      </w:pPr>
+      <w:rPr>
+        <w:rFonts w:ascii="Wingdings" w:hAnsi="Wingdings" w:hint="default"/>
+      </w:rPr>
+    </w:lvl>
+  </w:abstractNum>
+  <w:abstractNum w:abstractNumId="5" w15:restartNumberingAfterBreak="0">
     <w:nsid w:val="64CF29B8"/>
     <w:multiLevelType w:val="multilevel"/>
     <w:tmpl w:val="08090025"/>
@@ -10595,7 +10981,7 @@
       </w:pPr>
     </w:lvl>
   </w:abstractNum>
-  <w:abstractNum w:abstractNumId="5" w15:restartNumberingAfterBreak="0">
+  <w:abstractNum w:abstractNumId="6" w15:restartNumberingAfterBreak="0">
     <w:nsid w:val="656767B7"/>
     <w:multiLevelType w:val="hybridMultilevel"/>
     <w:tmpl w:val="4E300C1A"/>
@@ -10708,10 +11094,10 @@
       </w:rPr>
     </w:lvl>
   </w:abstractNum>
-  <w:abstractNum w:abstractNumId="6" w15:restartNumberingAfterBreak="0">
-    <w:nsid w:val="69290F12"/>
+  <w:abstractNum w:abstractNumId="7" w15:restartNumberingAfterBreak="0">
+    <w:nsid w:val="6811209A"/>
     <w:multiLevelType w:val="hybridMultilevel"/>
-    <w:tmpl w:val="9B52399E"/>
+    <w:tmpl w:val="DE701E2C"/>
     <w:lvl w:ilvl="0" w:tplc="08070001">
       <w:start w:val="1"/>
       <w:numFmt w:val="bullet"/>
@@ -10821,7 +11207,120 @@
       </w:rPr>
     </w:lvl>
   </w:abstractNum>
-  <w:abstractNum w:abstractNumId="7" w15:restartNumberingAfterBreak="0">
+  <w:abstractNum w:abstractNumId="8" w15:restartNumberingAfterBreak="0">
+    <w:nsid w:val="69290F12"/>
+    <w:multiLevelType w:val="hybridMultilevel"/>
+    <w:tmpl w:val="9B52399E"/>
+    <w:lvl w:ilvl="0" w:tplc="08070001">
+      <w:start w:val="1"/>
+      <w:numFmt w:val="bullet"/>
+      <w:lvlText w:val=""/>
+      <w:lvlJc w:val="left"/>
+      <w:pPr>
+        <w:ind w:left="720" w:hanging="360"/>
+      </w:pPr>
+      <w:rPr>
+        <w:rFonts w:ascii="Symbol" w:hAnsi="Symbol" w:hint="default"/>
+      </w:rPr>
+    </w:lvl>
+    <w:lvl w:ilvl="1" w:tplc="08070003" w:tentative="1">
+      <w:start w:val="1"/>
+      <w:numFmt w:val="bullet"/>
+      <w:lvlText w:val="o"/>
+      <w:lvlJc w:val="left"/>
+      <w:pPr>
+        <w:ind w:left="1440" w:hanging="360"/>
+      </w:pPr>
+      <w:rPr>
+        <w:rFonts w:ascii="Courier New" w:hAnsi="Courier New" w:cs="Courier New" w:hint="default"/>
+      </w:rPr>
+    </w:lvl>
+    <w:lvl w:ilvl="2" w:tplc="08070005" w:tentative="1">
+      <w:start w:val="1"/>
+      <w:numFmt w:val="bullet"/>
+      <w:lvlText w:val=""/>
+      <w:lvlJc w:val="left"/>
+      <w:pPr>
+        <w:ind w:left="2160" w:hanging="360"/>
+      </w:pPr>
+      <w:rPr>
+        <w:rFonts w:ascii="Wingdings" w:hAnsi="Wingdings" w:hint="default"/>
+      </w:rPr>
+    </w:lvl>
+    <w:lvl w:ilvl="3" w:tplc="08070001" w:tentative="1">
+      <w:start w:val="1"/>
+      <w:numFmt w:val="bullet"/>
+      <w:lvlText w:val=""/>
+      <w:lvlJc w:val="left"/>
+      <w:pPr>
+        <w:ind w:left="2880" w:hanging="360"/>
+      </w:pPr>
+      <w:rPr>
+        <w:rFonts w:ascii="Symbol" w:hAnsi="Symbol" w:hint="default"/>
+      </w:rPr>
+    </w:lvl>
+    <w:lvl w:ilvl="4" w:tplc="08070003" w:tentative="1">
+      <w:start w:val="1"/>
+      <w:numFmt w:val="bullet"/>
+      <w:lvlText w:val="o"/>
+      <w:lvlJc w:val="left"/>
+      <w:pPr>
+        <w:ind w:left="3600" w:hanging="360"/>
+      </w:pPr>
+      <w:rPr>
+        <w:rFonts w:ascii="Courier New" w:hAnsi="Courier New" w:cs="Courier New" w:hint="default"/>
+      </w:rPr>
+    </w:lvl>
+    <w:lvl w:ilvl="5" w:tplc="08070005" w:tentative="1">
+      <w:start w:val="1"/>
+      <w:numFmt w:val="bullet"/>
+      <w:lvlText w:val=""/>
+      <w:lvlJc w:val="left"/>
+      <w:pPr>
+        <w:ind w:left="4320" w:hanging="360"/>
+      </w:pPr>
+      <w:rPr>
+        <w:rFonts w:ascii="Wingdings" w:hAnsi="Wingdings" w:hint="default"/>
+      </w:rPr>
+    </w:lvl>
+    <w:lvl w:ilvl="6" w:tplc="08070001" w:tentative="1">
+      <w:start w:val="1"/>
+      <w:numFmt w:val="bullet"/>
+      <w:lvlText w:val=""/>
+      <w:lvlJc w:val="left"/>
+      <w:pPr>
+        <w:ind w:left="5040" w:hanging="360"/>
+      </w:pPr>
+      <w:rPr>
+        <w:rFonts w:ascii="Symbol" w:hAnsi="Symbol" w:hint="default"/>
+      </w:rPr>
+    </w:lvl>
+    <w:lvl w:ilvl="7" w:tplc="08070003" w:tentative="1">
+      <w:start w:val="1"/>
+      <w:numFmt w:val="bullet"/>
+      <w:lvlText w:val="o"/>
+      <w:lvlJc w:val="left"/>
+      <w:pPr>
+        <w:ind w:left="5760" w:hanging="360"/>
+      </w:pPr>
+      <w:rPr>
+        <w:rFonts w:ascii="Courier New" w:hAnsi="Courier New" w:cs="Courier New" w:hint="default"/>
+      </w:rPr>
+    </w:lvl>
+    <w:lvl w:ilvl="8" w:tplc="08070005" w:tentative="1">
+      <w:start w:val="1"/>
+      <w:numFmt w:val="bullet"/>
+      <w:lvlText w:val=""/>
+      <w:lvlJc w:val="left"/>
+      <w:pPr>
+        <w:ind w:left="6480" w:hanging="360"/>
+      </w:pPr>
+      <w:rPr>
+        <w:rFonts w:ascii="Wingdings" w:hAnsi="Wingdings" w:hint="default"/>
+      </w:rPr>
+    </w:lvl>
+  </w:abstractNum>
+  <w:abstractNum w:abstractNumId="9" w15:restartNumberingAfterBreak="0">
     <w:nsid w:val="7D434E31"/>
     <w:multiLevelType w:val="multilevel"/>
     <w:tmpl w:val="3B72D8DA"/>
@@ -10962,7 +11461,7 @@
     </w:lvl>
   </w:abstractNum>
   <w:num w:numId="1">
-    <w:abstractNumId w:val="7"/>
+    <w:abstractNumId w:val="9"/>
   </w:num>
   <w:num w:numId="2">
     <w:abstractNumId w:val="1"/>
@@ -10971,22 +11470,28 @@
     <w:abstractNumId w:val="2"/>
   </w:num>
   <w:num w:numId="4">
-    <w:abstractNumId w:val="6"/>
+    <w:abstractNumId w:val="8"/>
   </w:num>
   <w:num w:numId="5">
-    <w:abstractNumId w:val="5"/>
+    <w:abstractNumId w:val="6"/>
   </w:num>
   <w:num w:numId="6">
     <w:abstractNumId w:val="1"/>
   </w:num>
   <w:num w:numId="7">
-    <w:abstractNumId w:val="3"/>
+    <w:abstractNumId w:val="4"/>
   </w:num>
   <w:num w:numId="8">
-    <w:abstractNumId w:val="4"/>
+    <w:abstractNumId w:val="5"/>
   </w:num>
   <w:num w:numId="9">
     <w:abstractNumId w:val="0"/>
+  </w:num>
+  <w:num w:numId="10">
+    <w:abstractNumId w:val="7"/>
+  </w:num>
+  <w:num w:numId="11">
+    <w:abstractNumId w:val="3"/>
   </w:num>
   <w:numIdMacAtCleanup w:val="7"/>
 </w:numbering>
@@ -12149,2412 +12654,6 @@
 </w:styles>
 </file>
 
-<file path=word/charts/chart1.xml><?xml version="1.0" encoding="utf-8"?>
-<c:chartSpace xmlns:c="http://schemas.openxmlformats.org/drawingml/2006/chart" xmlns:a="http://schemas.openxmlformats.org/drawingml/2006/main" xmlns:r="http://schemas.openxmlformats.org/officeDocument/2006/relationships" xmlns:c16r2="http://schemas.microsoft.com/office/drawing/2015/06/chart">
-  <c:date1904 val="0"/>
-  <c:lang val="de-DE"/>
-  <c:roundedCorners val="0"/>
-  <mc:AlternateContent xmlns:mc="http://schemas.openxmlformats.org/markup-compatibility/2006">
-    <mc:Choice xmlns:c14="http://schemas.microsoft.com/office/drawing/2007/8/2/chart" Requires="c14">
-      <c14:style val="102"/>
-    </mc:Choice>
-    <mc:Fallback>
-      <c:style val="2"/>
-    </mc:Fallback>
-  </mc:AlternateContent>
-  <c:chart>
-    <c:title>
-      <c:tx>
-        <c:rich>
-          <a:bodyPr/>
-          <a:lstStyle/>
-          <a:p>
-            <a:pPr>
-              <a:defRPr sz="1800" b="1" i="0" u="none" strike="noStrike" baseline="0">
-                <a:solidFill>
-                  <a:srgbClr val="000000"/>
-                </a:solidFill>
-                <a:latin typeface="Arial" panose="020B0604020202020204" pitchFamily="34" charset="0"/>
-                <a:ea typeface="Calibri"/>
-                <a:cs typeface="Arial" panose="020B0604020202020204" pitchFamily="34" charset="0"/>
-              </a:defRPr>
-            </a:pPr>
-            <a:r>
-              <a:rPr lang="de-CH">
-                <a:latin typeface="Arial" panose="020B0604020202020204" pitchFamily="34" charset="0"/>
-                <a:cs typeface="Arial" panose="020B0604020202020204" pitchFamily="34" charset="0"/>
-              </a:rPr>
-              <a:t>pro2E</a:t>
-            </a:r>
-            <a:r>
-              <a:rPr lang="de-CH" baseline="0">
-                <a:latin typeface="Arial" panose="020B0604020202020204" pitchFamily="34" charset="0"/>
-                <a:cs typeface="Arial" panose="020B0604020202020204" pitchFamily="34" charset="0"/>
-              </a:rPr>
-              <a:t> </a:t>
-            </a:r>
-            <a:r>
-              <a:rPr lang="de-CH">
-                <a:latin typeface="Arial" panose="020B0604020202020204" pitchFamily="34" charset="0"/>
-                <a:cs typeface="Arial" panose="020B0604020202020204" pitchFamily="34" charset="0"/>
-              </a:rPr>
-              <a:t>Team-5 Personalkosten, Status 3</a:t>
-            </a:r>
-            <a:r>
-              <a:rPr lang="de-CH" baseline="0">
-                <a:latin typeface="Arial" panose="020B0604020202020204" pitchFamily="34" charset="0"/>
-                <a:cs typeface="Arial" panose="020B0604020202020204" pitchFamily="34" charset="0"/>
-              </a:rPr>
-              <a:t> (KW20)</a:t>
-            </a:r>
-            <a:endParaRPr lang="de-CH">
-              <a:latin typeface="Arial" panose="020B0604020202020204" pitchFamily="34" charset="0"/>
-              <a:cs typeface="Arial" panose="020B0604020202020204" pitchFamily="34" charset="0"/>
-            </a:endParaRPr>
-          </a:p>
-        </c:rich>
-      </c:tx>
-      <c:layout>
-        <c:manualLayout>
-          <c:xMode val="edge"/>
-          <c:yMode val="edge"/>
-          <c:x val="0.24822167614318205"/>
-          <c:y val="2.8571334085129321E-2"/>
-        </c:manualLayout>
-      </c:layout>
-      <c:overlay val="0"/>
-      <c:spPr>
-        <a:noFill/>
-        <a:ln w="25400">
-          <a:noFill/>
-        </a:ln>
-      </c:spPr>
-    </c:title>
-    <c:autoTitleDeleted val="0"/>
-    <c:plotArea>
-      <c:layout>
-        <c:manualLayout>
-          <c:layoutTarget val="inner"/>
-          <c:xMode val="edge"/>
-          <c:yMode val="edge"/>
-          <c:x val="4.2595378380836733E-2"/>
-          <c:y val="9.7841004318526825E-2"/>
-          <c:w val="0.91828122046016469"/>
-          <c:h val="0.8401210167521006"/>
-        </c:manualLayout>
-      </c:layout>
-      <c:barChart>
-        <c:barDir val="col"/>
-        <c:grouping val="stacked"/>
-        <c:varyColors val="0"/>
-        <c:ser>
-          <c:idx val="0"/>
-          <c:order val="0"/>
-          <c:tx>
-            <c:strRef>
-              <c:f>Kosten!$B$17</c:f>
-              <c:strCache>
-                <c:ptCount val="1"/>
-                <c:pt idx="0">
-                  <c:v>1_PM_plan</c:v>
-                </c:pt>
-              </c:strCache>
-            </c:strRef>
-          </c:tx>
-          <c:spPr>
-            <a:solidFill>
-              <a:srgbClr val="CCFFCC"/>
-            </a:solidFill>
-            <a:ln>
-              <a:noFill/>
-            </a:ln>
-          </c:spPr>
-          <c:invertIfNegative val="0"/>
-          <c:cat>
-            <c:strRef>
-              <c:f>Kosten!$E$10:$Y$10</c:f>
-              <c:strCache>
-                <c:ptCount val="21"/>
-                <c:pt idx="0">
-                  <c:v>W08</c:v>
-                </c:pt>
-                <c:pt idx="1">
-                  <c:v>W09</c:v>
-                </c:pt>
-                <c:pt idx="2">
-                  <c:v>W10</c:v>
-                </c:pt>
-                <c:pt idx="3">
-                  <c:v>W11</c:v>
-                </c:pt>
-                <c:pt idx="4">
-                  <c:v>W12</c:v>
-                </c:pt>
-                <c:pt idx="5">
-                  <c:v>W13</c:v>
-                </c:pt>
-                <c:pt idx="6">
-                  <c:v>W14</c:v>
-                </c:pt>
-                <c:pt idx="7">
-                  <c:v>W15</c:v>
-                </c:pt>
-                <c:pt idx="8">
-                  <c:v>W16</c:v>
-                </c:pt>
-                <c:pt idx="9">
-                  <c:v>W17</c:v>
-                </c:pt>
-                <c:pt idx="10">
-                  <c:v>W18</c:v>
-                </c:pt>
-                <c:pt idx="11">
-                  <c:v>W19.1</c:v>
-                </c:pt>
-                <c:pt idx="12">
-                  <c:v>W19.2</c:v>
-                </c:pt>
-                <c:pt idx="13">
-                  <c:v>W19.3</c:v>
-                </c:pt>
-                <c:pt idx="14">
-                  <c:v>W19.4</c:v>
-                </c:pt>
-                <c:pt idx="15">
-                  <c:v>W19.5</c:v>
-                </c:pt>
-                <c:pt idx="16">
-                  <c:v>W20</c:v>
-                </c:pt>
-                <c:pt idx="17">
-                  <c:v>W21</c:v>
-                </c:pt>
-                <c:pt idx="18">
-                  <c:v>W22</c:v>
-                </c:pt>
-                <c:pt idx="19">
-                  <c:v>W23</c:v>
-                </c:pt>
-                <c:pt idx="20">
-                  <c:v>W24</c:v>
-                </c:pt>
-              </c:strCache>
-            </c:strRef>
-          </c:cat>
-          <c:val>
-            <c:numRef>
-              <c:f>Kosten!$E$17:$Y$17</c:f>
-              <c:numCache>
-                <c:formatCode>#,##0.0</c:formatCode>
-                <c:ptCount val="21"/>
-                <c:pt idx="0">
-                  <c:v>0.23799999999999999</c:v>
-                </c:pt>
-                <c:pt idx="1">
-                  <c:v>0.59499999999999997</c:v>
-                </c:pt>
-                <c:pt idx="2">
-                  <c:v>1.071</c:v>
-                </c:pt>
-                <c:pt idx="3">
-                  <c:v>1.5469999999999999</c:v>
-                </c:pt>
-                <c:pt idx="4">
-                  <c:v>2.0229999999999997</c:v>
-                </c:pt>
-                <c:pt idx="5">
-                  <c:v>2.6179999999999994</c:v>
-                </c:pt>
-                <c:pt idx="6">
-                  <c:v>3.2129999999999992</c:v>
-                </c:pt>
-                <c:pt idx="7">
-                  <c:v>3.4509999999999992</c:v>
-                </c:pt>
-                <c:pt idx="8">
-                  <c:v>3.6889999999999992</c:v>
-                </c:pt>
-                <c:pt idx="9">
-                  <c:v>3.9269999999999992</c:v>
-                </c:pt>
-                <c:pt idx="10">
-                  <c:v>4.5219999999999994</c:v>
-                </c:pt>
-                <c:pt idx="11">
-                  <c:v>4.76</c:v>
-                </c:pt>
-                <c:pt idx="12">
-                  <c:v>4.8789999999999996</c:v>
-                </c:pt>
-                <c:pt idx="13">
-                  <c:v>4.9979999999999993</c:v>
-                </c:pt>
-                <c:pt idx="14">
-                  <c:v>5.1169999999999991</c:v>
-                </c:pt>
-                <c:pt idx="15">
-                  <c:v>5.2359999999999989</c:v>
-                </c:pt>
-                <c:pt idx="16">
-                  <c:v>5.7119999999999989</c:v>
-                </c:pt>
-                <c:pt idx="17">
-                  <c:v>6.0689999999999991</c:v>
-                </c:pt>
-                <c:pt idx="18">
-                  <c:v>6.544999999999999</c:v>
-                </c:pt>
-                <c:pt idx="19">
-                  <c:v>7.1399999999999988</c:v>
-                </c:pt>
-                <c:pt idx="20">
-                  <c:v>7.7349999999999985</c:v>
-                </c:pt>
-              </c:numCache>
-            </c:numRef>
-          </c:val>
-          <c:extLst>
-            <c:ext xmlns:c16="http://schemas.microsoft.com/office/drawing/2014/chart" uri="{C3380CC4-5D6E-409C-BE32-E72D297353CC}">
-              <c16:uniqueId val="{00000000-9804-4768-90BA-91A8DF920022}"/>
-            </c:ext>
-          </c:extLst>
-        </c:ser>
-        <c:ser>
-          <c:idx val="1"/>
-          <c:order val="1"/>
-          <c:tx>
-            <c:strRef>
-              <c:f>Kosten!$B$31</c:f>
-              <c:strCache>
-                <c:ptCount val="1"/>
-                <c:pt idx="0">
-                  <c:v>2_Analyse_plan</c:v>
-                </c:pt>
-              </c:strCache>
-            </c:strRef>
-          </c:tx>
-          <c:spPr>
-            <a:solidFill>
-              <a:srgbClr val="B2B2B2"/>
-            </a:solidFill>
-            <a:ln>
-              <a:noFill/>
-            </a:ln>
-          </c:spPr>
-          <c:invertIfNegative val="0"/>
-          <c:cat>
-            <c:strRef>
-              <c:f>Kosten!$E$10:$Y$10</c:f>
-              <c:strCache>
-                <c:ptCount val="21"/>
-                <c:pt idx="0">
-                  <c:v>W08</c:v>
-                </c:pt>
-                <c:pt idx="1">
-                  <c:v>W09</c:v>
-                </c:pt>
-                <c:pt idx="2">
-                  <c:v>W10</c:v>
-                </c:pt>
-                <c:pt idx="3">
-                  <c:v>W11</c:v>
-                </c:pt>
-                <c:pt idx="4">
-                  <c:v>W12</c:v>
-                </c:pt>
-                <c:pt idx="5">
-                  <c:v>W13</c:v>
-                </c:pt>
-                <c:pt idx="6">
-                  <c:v>W14</c:v>
-                </c:pt>
-                <c:pt idx="7">
-                  <c:v>W15</c:v>
-                </c:pt>
-                <c:pt idx="8">
-                  <c:v>W16</c:v>
-                </c:pt>
-                <c:pt idx="9">
-                  <c:v>W17</c:v>
-                </c:pt>
-                <c:pt idx="10">
-                  <c:v>W18</c:v>
-                </c:pt>
-                <c:pt idx="11">
-                  <c:v>W19.1</c:v>
-                </c:pt>
-                <c:pt idx="12">
-                  <c:v>W19.2</c:v>
-                </c:pt>
-                <c:pt idx="13">
-                  <c:v>W19.3</c:v>
-                </c:pt>
-                <c:pt idx="14">
-                  <c:v>W19.4</c:v>
-                </c:pt>
-                <c:pt idx="15">
-                  <c:v>W19.5</c:v>
-                </c:pt>
-                <c:pt idx="16">
-                  <c:v>W20</c:v>
-                </c:pt>
-                <c:pt idx="17">
-                  <c:v>W21</c:v>
-                </c:pt>
-                <c:pt idx="18">
-                  <c:v>W22</c:v>
-                </c:pt>
-                <c:pt idx="19">
-                  <c:v>W23</c:v>
-                </c:pt>
-                <c:pt idx="20">
-                  <c:v>W24</c:v>
-                </c:pt>
-              </c:strCache>
-            </c:strRef>
-          </c:cat>
-          <c:val>
-            <c:numRef>
-              <c:f>Kosten!$E$31:$Y$31</c:f>
-              <c:numCache>
-                <c:formatCode>#,##0.0</c:formatCode>
-                <c:ptCount val="21"/>
-                <c:pt idx="0">
-                  <c:v>0.81599999999999995</c:v>
-                </c:pt>
-                <c:pt idx="1">
-                  <c:v>1.3599999999999999</c:v>
-                </c:pt>
-                <c:pt idx="2">
-                  <c:v>2.04</c:v>
-                </c:pt>
-                <c:pt idx="3">
-                  <c:v>2.8559999999999999</c:v>
-                </c:pt>
-                <c:pt idx="4">
-                  <c:v>3.6719999999999997</c:v>
-                </c:pt>
-                <c:pt idx="5">
-                  <c:v>4.2839999999999998</c:v>
-                </c:pt>
-                <c:pt idx="6">
-                  <c:v>5.0999999999999996</c:v>
-                </c:pt>
-                <c:pt idx="7">
-                  <c:v>5.0999999999999996</c:v>
-                </c:pt>
-                <c:pt idx="8">
-                  <c:v>5.0999999999999996</c:v>
-                </c:pt>
-                <c:pt idx="9">
-                  <c:v>5.0999999999999996</c:v>
-                </c:pt>
-                <c:pt idx="10">
-                  <c:v>5.0999999999999996</c:v>
-                </c:pt>
-                <c:pt idx="11">
-                  <c:v>5.0999999999999996</c:v>
-                </c:pt>
-                <c:pt idx="12">
-                  <c:v>5.0999999999999996</c:v>
-                </c:pt>
-                <c:pt idx="13">
-                  <c:v>5.0999999999999996</c:v>
-                </c:pt>
-                <c:pt idx="14">
-                  <c:v>5.0999999999999996</c:v>
-                </c:pt>
-                <c:pt idx="15">
-                  <c:v>5.0999999999999996</c:v>
-                </c:pt>
-                <c:pt idx="16">
-                  <c:v>5.0999999999999996</c:v>
-                </c:pt>
-                <c:pt idx="17">
-                  <c:v>5.0999999999999996</c:v>
-                </c:pt>
-                <c:pt idx="18">
-                  <c:v>5.0999999999999996</c:v>
-                </c:pt>
-                <c:pt idx="19">
-                  <c:v>5.0999999999999996</c:v>
-                </c:pt>
-                <c:pt idx="20">
-                  <c:v>5.0999999999999996</c:v>
-                </c:pt>
-              </c:numCache>
-            </c:numRef>
-          </c:val>
-          <c:extLst>
-            <c:ext xmlns:c16="http://schemas.microsoft.com/office/drawing/2014/chart" uri="{C3380CC4-5D6E-409C-BE32-E72D297353CC}">
-              <c16:uniqueId val="{00000001-9804-4768-90BA-91A8DF920022}"/>
-            </c:ext>
-          </c:extLst>
-        </c:ser>
-        <c:ser>
-          <c:idx val="2"/>
-          <c:order val="2"/>
-          <c:tx>
-            <c:strRef>
-              <c:f>Kosten!$B$48</c:f>
-              <c:strCache>
-                <c:ptCount val="1"/>
-                <c:pt idx="0">
-                  <c:v>3_Entwurf_plan</c:v>
-                </c:pt>
-              </c:strCache>
-            </c:strRef>
-          </c:tx>
-          <c:spPr>
-            <a:solidFill>
-              <a:srgbClr val="CCFFFF"/>
-            </a:solidFill>
-            <a:ln>
-              <a:noFill/>
-            </a:ln>
-          </c:spPr>
-          <c:invertIfNegative val="0"/>
-          <c:cat>
-            <c:strRef>
-              <c:f>Kosten!$E$10:$Y$10</c:f>
-              <c:strCache>
-                <c:ptCount val="21"/>
-                <c:pt idx="0">
-                  <c:v>W08</c:v>
-                </c:pt>
-                <c:pt idx="1">
-                  <c:v>W09</c:v>
-                </c:pt>
-                <c:pt idx="2">
-                  <c:v>W10</c:v>
-                </c:pt>
-                <c:pt idx="3">
-                  <c:v>W11</c:v>
-                </c:pt>
-                <c:pt idx="4">
-                  <c:v>W12</c:v>
-                </c:pt>
-                <c:pt idx="5">
-                  <c:v>W13</c:v>
-                </c:pt>
-                <c:pt idx="6">
-                  <c:v>W14</c:v>
-                </c:pt>
-                <c:pt idx="7">
-                  <c:v>W15</c:v>
-                </c:pt>
-                <c:pt idx="8">
-                  <c:v>W16</c:v>
-                </c:pt>
-                <c:pt idx="9">
-                  <c:v>W17</c:v>
-                </c:pt>
-                <c:pt idx="10">
-                  <c:v>W18</c:v>
-                </c:pt>
-                <c:pt idx="11">
-                  <c:v>W19.1</c:v>
-                </c:pt>
-                <c:pt idx="12">
-                  <c:v>W19.2</c:v>
-                </c:pt>
-                <c:pt idx="13">
-                  <c:v>W19.3</c:v>
-                </c:pt>
-                <c:pt idx="14">
-                  <c:v>W19.4</c:v>
-                </c:pt>
-                <c:pt idx="15">
-                  <c:v>W19.5</c:v>
-                </c:pt>
-                <c:pt idx="16">
-                  <c:v>W20</c:v>
-                </c:pt>
-                <c:pt idx="17">
-                  <c:v>W21</c:v>
-                </c:pt>
-                <c:pt idx="18">
-                  <c:v>W22</c:v>
-                </c:pt>
-                <c:pt idx="19">
-                  <c:v>W23</c:v>
-                </c:pt>
-                <c:pt idx="20">
-                  <c:v>W24</c:v>
-                </c:pt>
-              </c:strCache>
-            </c:strRef>
-          </c:cat>
-          <c:val>
-            <c:numRef>
-              <c:f>Kosten!$E$48:$Y$48</c:f>
-              <c:numCache>
-                <c:formatCode>#,##0.0</c:formatCode>
-                <c:ptCount val="21"/>
-                <c:pt idx="0">
-                  <c:v>0</c:v>
-                </c:pt>
-                <c:pt idx="1">
-                  <c:v>0.81599999999999995</c:v>
-                </c:pt>
-                <c:pt idx="2">
-                  <c:v>2.04</c:v>
-                </c:pt>
-                <c:pt idx="3">
-                  <c:v>3.6719999999999997</c:v>
-                </c:pt>
-                <c:pt idx="4">
-                  <c:v>5.7119999999999997</c:v>
-                </c:pt>
-                <c:pt idx="5">
-                  <c:v>6.5279999999999996</c:v>
-                </c:pt>
-                <c:pt idx="6">
-                  <c:v>8.363999999999999</c:v>
-                </c:pt>
-                <c:pt idx="7">
-                  <c:v>9.9959999999999987</c:v>
-                </c:pt>
-                <c:pt idx="8">
-                  <c:v>9.9959999999999987</c:v>
-                </c:pt>
-                <c:pt idx="9">
-                  <c:v>9.9959999999999987</c:v>
-                </c:pt>
-                <c:pt idx="10">
-                  <c:v>9.9959999999999987</c:v>
-                </c:pt>
-                <c:pt idx="11">
-                  <c:v>9.9959999999999987</c:v>
-                </c:pt>
-                <c:pt idx="12">
-                  <c:v>9.9959999999999987</c:v>
-                </c:pt>
-                <c:pt idx="13">
-                  <c:v>9.9959999999999987</c:v>
-                </c:pt>
-                <c:pt idx="14">
-                  <c:v>9.9959999999999987</c:v>
-                </c:pt>
-                <c:pt idx="15">
-                  <c:v>9.9959999999999987</c:v>
-                </c:pt>
-                <c:pt idx="16">
-                  <c:v>9.9959999999999987</c:v>
-                </c:pt>
-                <c:pt idx="17">
-                  <c:v>9.9959999999999987</c:v>
-                </c:pt>
-                <c:pt idx="18">
-                  <c:v>9.9959999999999987</c:v>
-                </c:pt>
-                <c:pt idx="19">
-                  <c:v>9.9959999999999987</c:v>
-                </c:pt>
-                <c:pt idx="20">
-                  <c:v>9.9959999999999987</c:v>
-                </c:pt>
-              </c:numCache>
-            </c:numRef>
-          </c:val>
-          <c:extLst>
-            <c:ext xmlns:c16="http://schemas.microsoft.com/office/drawing/2014/chart" uri="{C3380CC4-5D6E-409C-BE32-E72D297353CC}">
-              <c16:uniqueId val="{00000002-9804-4768-90BA-91A8DF920022}"/>
-            </c:ext>
-          </c:extLst>
-        </c:ser>
-        <c:ser>
-          <c:idx val="3"/>
-          <c:order val="3"/>
-          <c:tx>
-            <c:strRef>
-              <c:f>Kosten!$B$65</c:f>
-              <c:strCache>
-                <c:ptCount val="1"/>
-                <c:pt idx="0">
-                  <c:v>4_Realisierung_plan</c:v>
-                </c:pt>
-              </c:strCache>
-            </c:strRef>
-          </c:tx>
-          <c:spPr>
-            <a:solidFill>
-              <a:srgbClr val="FFFF99"/>
-            </a:solidFill>
-            <a:ln>
-              <a:noFill/>
-            </a:ln>
-          </c:spPr>
-          <c:invertIfNegative val="0"/>
-          <c:cat>
-            <c:strRef>
-              <c:f>Kosten!$E$10:$Y$10</c:f>
-              <c:strCache>
-                <c:ptCount val="21"/>
-                <c:pt idx="0">
-                  <c:v>W08</c:v>
-                </c:pt>
-                <c:pt idx="1">
-                  <c:v>W09</c:v>
-                </c:pt>
-                <c:pt idx="2">
-                  <c:v>W10</c:v>
-                </c:pt>
-                <c:pt idx="3">
-                  <c:v>W11</c:v>
-                </c:pt>
-                <c:pt idx="4">
-                  <c:v>W12</c:v>
-                </c:pt>
-                <c:pt idx="5">
-                  <c:v>W13</c:v>
-                </c:pt>
-                <c:pt idx="6">
-                  <c:v>W14</c:v>
-                </c:pt>
-                <c:pt idx="7">
-                  <c:v>W15</c:v>
-                </c:pt>
-                <c:pt idx="8">
-                  <c:v>W16</c:v>
-                </c:pt>
-                <c:pt idx="9">
-                  <c:v>W17</c:v>
-                </c:pt>
-                <c:pt idx="10">
-                  <c:v>W18</c:v>
-                </c:pt>
-                <c:pt idx="11">
-                  <c:v>W19.1</c:v>
-                </c:pt>
-                <c:pt idx="12">
-                  <c:v>W19.2</c:v>
-                </c:pt>
-                <c:pt idx="13">
-                  <c:v>W19.3</c:v>
-                </c:pt>
-                <c:pt idx="14">
-                  <c:v>W19.4</c:v>
-                </c:pt>
-                <c:pt idx="15">
-                  <c:v>W19.5</c:v>
-                </c:pt>
-                <c:pt idx="16">
-                  <c:v>W20</c:v>
-                </c:pt>
-                <c:pt idx="17">
-                  <c:v>W21</c:v>
-                </c:pt>
-                <c:pt idx="18">
-                  <c:v>W22</c:v>
-                </c:pt>
-                <c:pt idx="19">
-                  <c:v>W23</c:v>
-                </c:pt>
-                <c:pt idx="20">
-                  <c:v>W24</c:v>
-                </c:pt>
-              </c:strCache>
-            </c:strRef>
-          </c:cat>
-          <c:val>
-            <c:numRef>
-              <c:f>Kosten!$E$65:$Y$65</c:f>
-              <c:numCache>
-                <c:formatCode>#,##0.0</c:formatCode>
-                <c:ptCount val="21"/>
-                <c:pt idx="0">
-                  <c:v>0</c:v>
-                </c:pt>
-                <c:pt idx="1">
-                  <c:v>0</c:v>
-                </c:pt>
-                <c:pt idx="2">
-                  <c:v>0.81599999999999995</c:v>
-                </c:pt>
-                <c:pt idx="3">
-                  <c:v>2.516</c:v>
-                </c:pt>
-                <c:pt idx="4">
-                  <c:v>3.06</c:v>
-                </c:pt>
-                <c:pt idx="5">
-                  <c:v>3.06</c:v>
-                </c:pt>
-                <c:pt idx="6">
-                  <c:v>3.06</c:v>
-                </c:pt>
-                <c:pt idx="7">
-                  <c:v>4.9640000000000004</c:v>
-                </c:pt>
-                <c:pt idx="8">
-                  <c:v>6.8680000000000003</c:v>
-                </c:pt>
-                <c:pt idx="9">
-                  <c:v>9.0440000000000005</c:v>
-                </c:pt>
-                <c:pt idx="10">
-                  <c:v>11.22</c:v>
-                </c:pt>
-                <c:pt idx="11">
-                  <c:v>14.620000000000001</c:v>
-                </c:pt>
-                <c:pt idx="12">
-                  <c:v>18.292000000000002</c:v>
-                </c:pt>
-                <c:pt idx="13">
-                  <c:v>21.964000000000002</c:v>
-                </c:pt>
-                <c:pt idx="14">
-                  <c:v>25.636000000000003</c:v>
-                </c:pt>
-                <c:pt idx="15">
-                  <c:v>27.812000000000005</c:v>
-                </c:pt>
-                <c:pt idx="16">
-                  <c:v>29.852000000000004</c:v>
-                </c:pt>
-                <c:pt idx="17">
-                  <c:v>30.940000000000005</c:v>
-                </c:pt>
-                <c:pt idx="18">
-                  <c:v>32.028000000000006</c:v>
-                </c:pt>
-                <c:pt idx="19">
-                  <c:v>32.844000000000008</c:v>
-                </c:pt>
-                <c:pt idx="20">
-                  <c:v>33.660000000000011</c:v>
-                </c:pt>
-              </c:numCache>
-            </c:numRef>
-          </c:val>
-          <c:extLst>
-            <c:ext xmlns:c16="http://schemas.microsoft.com/office/drawing/2014/chart" uri="{C3380CC4-5D6E-409C-BE32-E72D297353CC}">
-              <c16:uniqueId val="{00000003-9804-4768-90BA-91A8DF920022}"/>
-            </c:ext>
-          </c:extLst>
-        </c:ser>
-        <c:ser>
-          <c:idx val="4"/>
-          <c:order val="4"/>
-          <c:tx>
-            <c:strRef>
-              <c:f>Kosten!$B$83</c:f>
-              <c:strCache>
-                <c:ptCount val="1"/>
-                <c:pt idx="0">
-                  <c:v>5_Validierung_plan</c:v>
-                </c:pt>
-              </c:strCache>
-            </c:strRef>
-          </c:tx>
-          <c:spPr>
-            <a:solidFill>
-              <a:srgbClr val="FFCC66"/>
-            </a:solidFill>
-            <a:ln>
-              <a:noFill/>
-            </a:ln>
-          </c:spPr>
-          <c:invertIfNegative val="0"/>
-          <c:cat>
-            <c:strRef>
-              <c:f>Kosten!$E$10:$Y$10</c:f>
-              <c:strCache>
-                <c:ptCount val="21"/>
-                <c:pt idx="0">
-                  <c:v>W08</c:v>
-                </c:pt>
-                <c:pt idx="1">
-                  <c:v>W09</c:v>
-                </c:pt>
-                <c:pt idx="2">
-                  <c:v>W10</c:v>
-                </c:pt>
-                <c:pt idx="3">
-                  <c:v>W11</c:v>
-                </c:pt>
-                <c:pt idx="4">
-                  <c:v>W12</c:v>
-                </c:pt>
-                <c:pt idx="5">
-                  <c:v>W13</c:v>
-                </c:pt>
-                <c:pt idx="6">
-                  <c:v>W14</c:v>
-                </c:pt>
-                <c:pt idx="7">
-                  <c:v>W15</c:v>
-                </c:pt>
-                <c:pt idx="8">
-                  <c:v>W16</c:v>
-                </c:pt>
-                <c:pt idx="9">
-                  <c:v>W17</c:v>
-                </c:pt>
-                <c:pt idx="10">
-                  <c:v>W18</c:v>
-                </c:pt>
-                <c:pt idx="11">
-                  <c:v>W19.1</c:v>
-                </c:pt>
-                <c:pt idx="12">
-                  <c:v>W19.2</c:v>
-                </c:pt>
-                <c:pt idx="13">
-                  <c:v>W19.3</c:v>
-                </c:pt>
-                <c:pt idx="14">
-                  <c:v>W19.4</c:v>
-                </c:pt>
-                <c:pt idx="15">
-                  <c:v>W19.5</c:v>
-                </c:pt>
-                <c:pt idx="16">
-                  <c:v>W20</c:v>
-                </c:pt>
-                <c:pt idx="17">
-                  <c:v>W21</c:v>
-                </c:pt>
-                <c:pt idx="18">
-                  <c:v>W22</c:v>
-                </c:pt>
-                <c:pt idx="19">
-                  <c:v>W23</c:v>
-                </c:pt>
-                <c:pt idx="20">
-                  <c:v>W24</c:v>
-                </c:pt>
-              </c:strCache>
-            </c:strRef>
-          </c:cat>
-          <c:val>
-            <c:numRef>
-              <c:f>Kosten!$E$83:$Y$83</c:f>
-              <c:numCache>
-                <c:formatCode>#,##0.0</c:formatCode>
-                <c:ptCount val="21"/>
-                <c:pt idx="0">
-                  <c:v>0</c:v>
-                </c:pt>
-                <c:pt idx="1">
-                  <c:v>0</c:v>
-                </c:pt>
-                <c:pt idx="2">
-                  <c:v>0</c:v>
-                </c:pt>
-                <c:pt idx="3">
-                  <c:v>0</c:v>
-                </c:pt>
-                <c:pt idx="4">
-                  <c:v>0</c:v>
-                </c:pt>
-                <c:pt idx="5">
-                  <c:v>0</c:v>
-                </c:pt>
-                <c:pt idx="6">
-                  <c:v>0</c:v>
-                </c:pt>
-                <c:pt idx="7">
-                  <c:v>0</c:v>
-                </c:pt>
-                <c:pt idx="8">
-                  <c:v>0</c:v>
-                </c:pt>
-                <c:pt idx="9">
-                  <c:v>0.40799999999999997</c:v>
-                </c:pt>
-                <c:pt idx="10">
-                  <c:v>0.81599999999999995</c:v>
-                </c:pt>
-                <c:pt idx="11">
-                  <c:v>1.224</c:v>
-                </c:pt>
-                <c:pt idx="12">
-                  <c:v>1.6319999999999999</c:v>
-                </c:pt>
-                <c:pt idx="13">
-                  <c:v>2.04</c:v>
-                </c:pt>
-                <c:pt idx="14">
-                  <c:v>2.448</c:v>
-                </c:pt>
-                <c:pt idx="15">
-                  <c:v>4.4879999999999995</c:v>
-                </c:pt>
-                <c:pt idx="16">
-                  <c:v>6.5279999999999996</c:v>
-                </c:pt>
-                <c:pt idx="17">
-                  <c:v>8.5679999999999996</c:v>
-                </c:pt>
-                <c:pt idx="18">
-                  <c:v>10.608000000000001</c:v>
-                </c:pt>
-                <c:pt idx="19">
-                  <c:v>12.648</c:v>
-                </c:pt>
-                <c:pt idx="20">
-                  <c:v>13.055999999999999</c:v>
-                </c:pt>
-              </c:numCache>
-            </c:numRef>
-          </c:val>
-          <c:extLst>
-            <c:ext xmlns:c16="http://schemas.microsoft.com/office/drawing/2014/chart" uri="{C3380CC4-5D6E-409C-BE32-E72D297353CC}">
-              <c16:uniqueId val="{00000004-9804-4768-90BA-91A8DF920022}"/>
-            </c:ext>
-          </c:extLst>
-        </c:ser>
-        <c:ser>
-          <c:idx val="5"/>
-          <c:order val="5"/>
-          <c:tx>
-            <c:strRef>
-              <c:f>Kosten!$B$101</c:f>
-              <c:strCache>
-                <c:ptCount val="1"/>
-                <c:pt idx="0">
-                  <c:v>6_Präsentationen_plan</c:v>
-                </c:pt>
-              </c:strCache>
-            </c:strRef>
-          </c:tx>
-          <c:spPr>
-            <a:solidFill>
-              <a:srgbClr val="FF99CC"/>
-            </a:solidFill>
-            <a:ln>
-              <a:noFill/>
-            </a:ln>
-          </c:spPr>
-          <c:invertIfNegative val="0"/>
-          <c:cat>
-            <c:strRef>
-              <c:f>Kosten!$E$10:$Y$10</c:f>
-              <c:strCache>
-                <c:ptCount val="21"/>
-                <c:pt idx="0">
-                  <c:v>W08</c:v>
-                </c:pt>
-                <c:pt idx="1">
-                  <c:v>W09</c:v>
-                </c:pt>
-                <c:pt idx="2">
-                  <c:v>W10</c:v>
-                </c:pt>
-                <c:pt idx="3">
-                  <c:v>W11</c:v>
-                </c:pt>
-                <c:pt idx="4">
-                  <c:v>W12</c:v>
-                </c:pt>
-                <c:pt idx="5">
-                  <c:v>W13</c:v>
-                </c:pt>
-                <c:pt idx="6">
-                  <c:v>W14</c:v>
-                </c:pt>
-                <c:pt idx="7">
-                  <c:v>W15</c:v>
-                </c:pt>
-                <c:pt idx="8">
-                  <c:v>W16</c:v>
-                </c:pt>
-                <c:pt idx="9">
-                  <c:v>W17</c:v>
-                </c:pt>
-                <c:pt idx="10">
-                  <c:v>W18</c:v>
-                </c:pt>
-                <c:pt idx="11">
-                  <c:v>W19.1</c:v>
-                </c:pt>
-                <c:pt idx="12">
-                  <c:v>W19.2</c:v>
-                </c:pt>
-                <c:pt idx="13">
-                  <c:v>W19.3</c:v>
-                </c:pt>
-                <c:pt idx="14">
-                  <c:v>W19.4</c:v>
-                </c:pt>
-                <c:pt idx="15">
-                  <c:v>W19.5</c:v>
-                </c:pt>
-                <c:pt idx="16">
-                  <c:v>W20</c:v>
-                </c:pt>
-                <c:pt idx="17">
-                  <c:v>W21</c:v>
-                </c:pt>
-                <c:pt idx="18">
-                  <c:v>W22</c:v>
-                </c:pt>
-                <c:pt idx="19">
-                  <c:v>W23</c:v>
-                </c:pt>
-                <c:pt idx="20">
-                  <c:v>W24</c:v>
-                </c:pt>
-              </c:strCache>
-            </c:strRef>
-          </c:cat>
-          <c:val>
-            <c:numRef>
-              <c:f>Kosten!$E$101:$Y$101</c:f>
-              <c:numCache>
-                <c:formatCode>#,##0.0</c:formatCode>
-                <c:ptCount val="21"/>
-                <c:pt idx="0">
-                  <c:v>0</c:v>
-                </c:pt>
-                <c:pt idx="1">
-                  <c:v>0</c:v>
-                </c:pt>
-                <c:pt idx="2">
-                  <c:v>0</c:v>
-                </c:pt>
-                <c:pt idx="3">
-                  <c:v>0</c:v>
-                </c:pt>
-                <c:pt idx="4">
-                  <c:v>0</c:v>
-                </c:pt>
-                <c:pt idx="5">
-                  <c:v>0</c:v>
-                </c:pt>
-                <c:pt idx="6">
-                  <c:v>0.40799999999999997</c:v>
-                </c:pt>
-                <c:pt idx="7">
-                  <c:v>0.40799999999999997</c:v>
-                </c:pt>
-                <c:pt idx="8">
-                  <c:v>0.40799999999999997</c:v>
-                </c:pt>
-                <c:pt idx="9">
-                  <c:v>0.40799999999999997</c:v>
-                </c:pt>
-                <c:pt idx="10">
-                  <c:v>0.40799999999999997</c:v>
-                </c:pt>
-                <c:pt idx="11">
-                  <c:v>0.40799999999999997</c:v>
-                </c:pt>
-                <c:pt idx="12">
-                  <c:v>0.40799999999999997</c:v>
-                </c:pt>
-                <c:pt idx="13">
-                  <c:v>0.40799999999999997</c:v>
-                </c:pt>
-                <c:pt idx="14">
-                  <c:v>0.40799999999999997</c:v>
-                </c:pt>
-                <c:pt idx="15">
-                  <c:v>0.40799999999999997</c:v>
-                </c:pt>
-                <c:pt idx="16">
-                  <c:v>0.40799999999999997</c:v>
-                </c:pt>
-                <c:pt idx="17">
-                  <c:v>0.40799999999999997</c:v>
-                </c:pt>
-                <c:pt idx="18">
-                  <c:v>0.40799999999999997</c:v>
-                </c:pt>
-                <c:pt idx="19">
-                  <c:v>0.81599999999999995</c:v>
-                </c:pt>
-                <c:pt idx="20">
-                  <c:v>1.6319999999999999</c:v>
-                </c:pt>
-              </c:numCache>
-            </c:numRef>
-          </c:val>
-          <c:extLst>
-            <c:ext xmlns:c16="http://schemas.microsoft.com/office/drawing/2014/chart" uri="{C3380CC4-5D6E-409C-BE32-E72D297353CC}">
-              <c16:uniqueId val="{00000005-9804-4768-90BA-91A8DF920022}"/>
-            </c:ext>
-          </c:extLst>
-        </c:ser>
-        <c:dLbls>
-          <c:showLegendKey val="0"/>
-          <c:showVal val="0"/>
-          <c:showCatName val="0"/>
-          <c:showSerName val="0"/>
-          <c:showPercent val="0"/>
-          <c:showBubbleSize val="0"/>
-        </c:dLbls>
-        <c:gapWidth val="40"/>
-        <c:overlap val="100"/>
-        <c:axId val="121099008"/>
-        <c:axId val="121100544"/>
-      </c:barChart>
-      <c:barChart>
-        <c:barDir val="col"/>
-        <c:grouping val="stacked"/>
-        <c:varyColors val="0"/>
-        <c:ser>
-          <c:idx val="6"/>
-          <c:order val="6"/>
-          <c:tx>
-            <c:strRef>
-              <c:f>Kosten!$B$25</c:f>
-              <c:strCache>
-                <c:ptCount val="1"/>
-                <c:pt idx="0">
-                  <c:v>1_PM_ist</c:v>
-                </c:pt>
-              </c:strCache>
-            </c:strRef>
-          </c:tx>
-          <c:spPr>
-            <a:solidFill>
-              <a:srgbClr val="00B050"/>
-            </a:solidFill>
-            <a:ln w="9528">
-              <a:solidFill>
-                <a:srgbClr val="000000"/>
-              </a:solidFill>
-              <a:prstDash val="solid"/>
-              <a:round/>
-            </a:ln>
-          </c:spPr>
-          <c:invertIfNegative val="0"/>
-          <c:cat>
-            <c:strLit>
-              <c:ptCount val="72"/>
-              <c:pt idx="0">
-                <c:v>JUL</c:v>
-              </c:pt>
-              <c:pt idx="1">
-                <c:v>AUG </c:v>
-              </c:pt>
-              <c:pt idx="2">
-                <c:v>AUG </c:v>
-              </c:pt>
-              <c:pt idx="3">
-                <c:v>AUG </c:v>
-              </c:pt>
-              <c:pt idx="4">
-                <c:v>AUG </c:v>
-              </c:pt>
-              <c:pt idx="5">
-                <c:v>SEP </c:v>
-              </c:pt>
-              <c:pt idx="6">
-                <c:v>SEP </c:v>
-              </c:pt>
-              <c:pt idx="7">
-                <c:v>SEP </c:v>
-              </c:pt>
-              <c:pt idx="8">
-                <c:v>SEP </c:v>
-              </c:pt>
-              <c:pt idx="9">
-                <c:v>SEP</c:v>
-              </c:pt>
-              <c:pt idx="10">
-                <c:v>OCT </c:v>
-              </c:pt>
-              <c:pt idx="11">
-                <c:v>OCT </c:v>
-              </c:pt>
-              <c:pt idx="12">
-                <c:v>OCT </c:v>
-              </c:pt>
-              <c:pt idx="13">
-                <c:v>OCT </c:v>
-              </c:pt>
-              <c:pt idx="14">
-                <c:v>NOV </c:v>
-              </c:pt>
-              <c:pt idx="15">
-                <c:v>NOV </c:v>
-              </c:pt>
-              <c:pt idx="16">
-                <c:v>NOV </c:v>
-              </c:pt>
-              <c:pt idx="17">
-                <c:v>NOV </c:v>
-              </c:pt>
-              <c:pt idx="18">
-                <c:v>DEC </c:v>
-              </c:pt>
-              <c:pt idx="19">
-                <c:v>DEC </c:v>
-              </c:pt>
-              <c:pt idx="20">
-                <c:v>DEC </c:v>
-              </c:pt>
-              <c:pt idx="21">
-                <c:v>DEC </c:v>
-              </c:pt>
-              <c:pt idx="22">
-                <c:v>DEC</c:v>
-              </c:pt>
-              <c:pt idx="23">
-                <c:v>JAN </c:v>
-              </c:pt>
-              <c:pt idx="24">
-                <c:v>FEB </c:v>
-              </c:pt>
-              <c:pt idx="25">
-                <c:v>FEB </c:v>
-              </c:pt>
-              <c:pt idx="26">
-                <c:v>FEB </c:v>
-              </c:pt>
-              <c:pt idx="27">
-                <c:v>FEB </c:v>
-              </c:pt>
-              <c:pt idx="28">
-                <c:v>MAR </c:v>
-              </c:pt>
-              <c:pt idx="29">
-                <c:v>MAR </c:v>
-              </c:pt>
-              <c:pt idx="30">
-                <c:v>MAR </c:v>
-              </c:pt>
-              <c:pt idx="31">
-                <c:v>MAR </c:v>
-              </c:pt>
-              <c:pt idx="32">
-                <c:v>APR </c:v>
-              </c:pt>
-              <c:pt idx="33">
-                <c:v>APR </c:v>
-              </c:pt>
-              <c:pt idx="34">
-                <c:v>APR </c:v>
-              </c:pt>
-              <c:pt idx="35">
-                <c:v>APR </c:v>
-              </c:pt>
-              <c:pt idx="36">
-                <c:v>MAY </c:v>
-              </c:pt>
-              <c:pt idx="37">
-                <c:v>MAY </c:v>
-              </c:pt>
-              <c:pt idx="38">
-                <c:v>MAY </c:v>
-              </c:pt>
-              <c:pt idx="39">
-                <c:v>MAY </c:v>
-              </c:pt>
-              <c:pt idx="40">
-                <c:v>MAY </c:v>
-              </c:pt>
-              <c:pt idx="41">
-                <c:v>JUN </c:v>
-              </c:pt>
-              <c:pt idx="42">
-                <c:v>JUN </c:v>
-              </c:pt>
-              <c:pt idx="43">
-                <c:v>JUN </c:v>
-              </c:pt>
-              <c:pt idx="44">
-                <c:v>JUN </c:v>
-              </c:pt>
-              <c:pt idx="45">
-                <c:v>JUL </c:v>
-              </c:pt>
-              <c:pt idx="46">
-                <c:v>JUL </c:v>
-              </c:pt>
-              <c:pt idx="47">
-                <c:v>JUL </c:v>
-              </c:pt>
-              <c:pt idx="48">
-                <c:v>JUL </c:v>
-              </c:pt>
-              <c:pt idx="49">
-                <c:v>JUL </c:v>
-              </c:pt>
-              <c:pt idx="50">
-                <c:v>AUG </c:v>
-              </c:pt>
-              <c:pt idx="51">
-                <c:v>AUG </c:v>
-              </c:pt>
-              <c:pt idx="52">
-                <c:v>AUG </c:v>
-              </c:pt>
-              <c:pt idx="53">
-                <c:v>AUG </c:v>
-              </c:pt>
-              <c:pt idx="54">
-                <c:v>SEP </c:v>
-              </c:pt>
-              <c:pt idx="55">
-                <c:v>SEP </c:v>
-              </c:pt>
-              <c:pt idx="56">
-                <c:v>SEP </c:v>
-              </c:pt>
-              <c:pt idx="57">
-                <c:v>SEP </c:v>
-              </c:pt>
-              <c:pt idx="58">
-                <c:v>OCT </c:v>
-              </c:pt>
-              <c:pt idx="59">
-                <c:v>OCT </c:v>
-              </c:pt>
-              <c:pt idx="60">
-                <c:v>OCT </c:v>
-              </c:pt>
-              <c:pt idx="61">
-                <c:v>OCT </c:v>
-              </c:pt>
-              <c:pt idx="62">
-                <c:v>OCT </c:v>
-              </c:pt>
-              <c:pt idx="63">
-                <c:v>NOV </c:v>
-              </c:pt>
-              <c:pt idx="64">
-                <c:v>NOV </c:v>
-              </c:pt>
-              <c:pt idx="65">
-                <c:v>NOV </c:v>
-              </c:pt>
-              <c:pt idx="66">
-                <c:v>NOV </c:v>
-              </c:pt>
-              <c:pt idx="67">
-                <c:v>DEC </c:v>
-              </c:pt>
-              <c:pt idx="68">
-                <c:v>DEC </c:v>
-              </c:pt>
-              <c:pt idx="69">
-                <c:v>DEC </c:v>
-              </c:pt>
-              <c:pt idx="70">
-                <c:v>DEC </c:v>
-              </c:pt>
-              <c:pt idx="71">
-                <c:v>DEC </c:v>
-              </c:pt>
-            </c:strLit>
-          </c:cat>
-          <c:val>
-            <c:numRef>
-              <c:f>Kosten!$E$25:$U$25</c:f>
-              <c:numCache>
-                <c:formatCode>#,##0.0</c:formatCode>
-                <c:ptCount val="17"/>
-                <c:pt idx="0">
-                  <c:v>0.23799999999999999</c:v>
-                </c:pt>
-                <c:pt idx="1">
-                  <c:v>0.59499999999999997</c:v>
-                </c:pt>
-                <c:pt idx="2">
-                  <c:v>0.95199999999999996</c:v>
-                </c:pt>
-                <c:pt idx="3">
-                  <c:v>1.5469999999999999</c:v>
-                </c:pt>
-                <c:pt idx="4">
-                  <c:v>2.0229999999999997</c:v>
-                </c:pt>
-                <c:pt idx="5">
-                  <c:v>2.9749999999999996</c:v>
-                </c:pt>
-                <c:pt idx="6">
-                  <c:v>3.4509999999999996</c:v>
-                </c:pt>
-                <c:pt idx="7">
-                  <c:v>3.8079999999999998</c:v>
-                </c:pt>
-                <c:pt idx="8">
-                  <c:v>4.2839999999999998</c:v>
-                </c:pt>
-                <c:pt idx="9">
-                  <c:v>4.2839999999999998</c:v>
-                </c:pt>
-                <c:pt idx="10">
-                  <c:v>4.641</c:v>
-                </c:pt>
-                <c:pt idx="11">
-                  <c:v>4.7004999999999999</c:v>
-                </c:pt>
-                <c:pt idx="12">
-                  <c:v>4.7004999999999999</c:v>
-                </c:pt>
-                <c:pt idx="13">
-                  <c:v>4.7004999999999999</c:v>
-                </c:pt>
-                <c:pt idx="14">
-                  <c:v>4.7004999999999999</c:v>
-                </c:pt>
-                <c:pt idx="15">
-                  <c:v>4.8194999999999997</c:v>
-                </c:pt>
-                <c:pt idx="16">
-                  <c:v>5.4144999999999994</c:v>
-                </c:pt>
-              </c:numCache>
-            </c:numRef>
-          </c:val>
-          <c:extLst>
-            <c:ext xmlns:c16="http://schemas.microsoft.com/office/drawing/2014/chart" uri="{C3380CC4-5D6E-409C-BE32-E72D297353CC}">
-              <c16:uniqueId val="{00000006-9804-4768-90BA-91A8DF920022}"/>
-            </c:ext>
-          </c:extLst>
-        </c:ser>
-        <c:ser>
-          <c:idx val="7"/>
-          <c:order val="7"/>
-          <c:tx>
-            <c:strRef>
-              <c:f>Kosten!$B$42</c:f>
-              <c:strCache>
-                <c:ptCount val="1"/>
-                <c:pt idx="0">
-                  <c:v>2_Analyse_ist</c:v>
-                </c:pt>
-              </c:strCache>
-            </c:strRef>
-          </c:tx>
-          <c:spPr>
-            <a:solidFill>
-              <a:srgbClr val="000000"/>
-            </a:solidFill>
-            <a:ln w="9528">
-              <a:solidFill>
-                <a:srgbClr val="000000"/>
-              </a:solidFill>
-              <a:prstDash val="solid"/>
-              <a:round/>
-            </a:ln>
-          </c:spPr>
-          <c:invertIfNegative val="0"/>
-          <c:cat>
-            <c:strLit>
-              <c:ptCount val="72"/>
-              <c:pt idx="0">
-                <c:v>JUL</c:v>
-              </c:pt>
-              <c:pt idx="1">
-                <c:v>AUG </c:v>
-              </c:pt>
-              <c:pt idx="2">
-                <c:v>AUG </c:v>
-              </c:pt>
-              <c:pt idx="3">
-                <c:v>AUG </c:v>
-              </c:pt>
-              <c:pt idx="4">
-                <c:v>AUG </c:v>
-              </c:pt>
-              <c:pt idx="5">
-                <c:v>SEP </c:v>
-              </c:pt>
-              <c:pt idx="6">
-                <c:v>SEP </c:v>
-              </c:pt>
-              <c:pt idx="7">
-                <c:v>SEP </c:v>
-              </c:pt>
-              <c:pt idx="8">
-                <c:v>SEP </c:v>
-              </c:pt>
-              <c:pt idx="9">
-                <c:v>SEP</c:v>
-              </c:pt>
-              <c:pt idx="10">
-                <c:v>OCT </c:v>
-              </c:pt>
-              <c:pt idx="11">
-                <c:v>OCT </c:v>
-              </c:pt>
-              <c:pt idx="12">
-                <c:v>OCT </c:v>
-              </c:pt>
-              <c:pt idx="13">
-                <c:v>OCT </c:v>
-              </c:pt>
-              <c:pt idx="14">
-                <c:v>NOV </c:v>
-              </c:pt>
-              <c:pt idx="15">
-                <c:v>NOV </c:v>
-              </c:pt>
-              <c:pt idx="16">
-                <c:v>NOV </c:v>
-              </c:pt>
-              <c:pt idx="17">
-                <c:v>NOV </c:v>
-              </c:pt>
-              <c:pt idx="18">
-                <c:v>DEC </c:v>
-              </c:pt>
-              <c:pt idx="19">
-                <c:v>DEC </c:v>
-              </c:pt>
-              <c:pt idx="20">
-                <c:v>DEC </c:v>
-              </c:pt>
-              <c:pt idx="21">
-                <c:v>DEC </c:v>
-              </c:pt>
-              <c:pt idx="22">
-                <c:v>DEC</c:v>
-              </c:pt>
-              <c:pt idx="23">
-                <c:v>JAN </c:v>
-              </c:pt>
-              <c:pt idx="24">
-                <c:v>FEB </c:v>
-              </c:pt>
-              <c:pt idx="25">
-                <c:v>FEB </c:v>
-              </c:pt>
-              <c:pt idx="26">
-                <c:v>FEB </c:v>
-              </c:pt>
-              <c:pt idx="27">
-                <c:v>FEB </c:v>
-              </c:pt>
-              <c:pt idx="28">
-                <c:v>MAR </c:v>
-              </c:pt>
-              <c:pt idx="29">
-                <c:v>MAR </c:v>
-              </c:pt>
-              <c:pt idx="30">
-                <c:v>MAR </c:v>
-              </c:pt>
-              <c:pt idx="31">
-                <c:v>MAR </c:v>
-              </c:pt>
-              <c:pt idx="32">
-                <c:v>APR </c:v>
-              </c:pt>
-              <c:pt idx="33">
-                <c:v>APR </c:v>
-              </c:pt>
-              <c:pt idx="34">
-                <c:v>APR </c:v>
-              </c:pt>
-              <c:pt idx="35">
-                <c:v>APR </c:v>
-              </c:pt>
-              <c:pt idx="36">
-                <c:v>MAY </c:v>
-              </c:pt>
-              <c:pt idx="37">
-                <c:v>MAY </c:v>
-              </c:pt>
-              <c:pt idx="38">
-                <c:v>MAY </c:v>
-              </c:pt>
-              <c:pt idx="39">
-                <c:v>MAY </c:v>
-              </c:pt>
-              <c:pt idx="40">
-                <c:v>MAY </c:v>
-              </c:pt>
-              <c:pt idx="41">
-                <c:v>JUN </c:v>
-              </c:pt>
-              <c:pt idx="42">
-                <c:v>JUN </c:v>
-              </c:pt>
-              <c:pt idx="43">
-                <c:v>JUN </c:v>
-              </c:pt>
-              <c:pt idx="44">
-                <c:v>JUN </c:v>
-              </c:pt>
-              <c:pt idx="45">
-                <c:v>JUL </c:v>
-              </c:pt>
-              <c:pt idx="46">
-                <c:v>JUL </c:v>
-              </c:pt>
-              <c:pt idx="47">
-                <c:v>JUL </c:v>
-              </c:pt>
-              <c:pt idx="48">
-                <c:v>JUL </c:v>
-              </c:pt>
-              <c:pt idx="49">
-                <c:v>JUL </c:v>
-              </c:pt>
-              <c:pt idx="50">
-                <c:v>AUG </c:v>
-              </c:pt>
-              <c:pt idx="51">
-                <c:v>AUG </c:v>
-              </c:pt>
-              <c:pt idx="52">
-                <c:v>AUG </c:v>
-              </c:pt>
-              <c:pt idx="53">
-                <c:v>AUG </c:v>
-              </c:pt>
-              <c:pt idx="54">
-                <c:v>SEP </c:v>
-              </c:pt>
-              <c:pt idx="55">
-                <c:v>SEP </c:v>
-              </c:pt>
-              <c:pt idx="56">
-                <c:v>SEP </c:v>
-              </c:pt>
-              <c:pt idx="57">
-                <c:v>SEP </c:v>
-              </c:pt>
-              <c:pt idx="58">
-                <c:v>OCT </c:v>
-              </c:pt>
-              <c:pt idx="59">
-                <c:v>OCT </c:v>
-              </c:pt>
-              <c:pt idx="60">
-                <c:v>OCT </c:v>
-              </c:pt>
-              <c:pt idx="61">
-                <c:v>OCT </c:v>
-              </c:pt>
-              <c:pt idx="62">
-                <c:v>OCT </c:v>
-              </c:pt>
-              <c:pt idx="63">
-                <c:v>NOV </c:v>
-              </c:pt>
-              <c:pt idx="64">
-                <c:v>NOV </c:v>
-              </c:pt>
-              <c:pt idx="65">
-                <c:v>NOV </c:v>
-              </c:pt>
-              <c:pt idx="66">
-                <c:v>NOV </c:v>
-              </c:pt>
-              <c:pt idx="67">
-                <c:v>DEC </c:v>
-              </c:pt>
-              <c:pt idx="68">
-                <c:v>DEC </c:v>
-              </c:pt>
-              <c:pt idx="69">
-                <c:v>DEC </c:v>
-              </c:pt>
-              <c:pt idx="70">
-                <c:v>DEC </c:v>
-              </c:pt>
-              <c:pt idx="71">
-                <c:v>DEC </c:v>
-              </c:pt>
-            </c:strLit>
-          </c:cat>
-          <c:val>
-            <c:numRef>
-              <c:f>Kosten!$E$42:$U$42</c:f>
-              <c:numCache>
-                <c:formatCode>#,##0.0</c:formatCode>
-                <c:ptCount val="17"/>
-                <c:pt idx="0">
-                  <c:v>0.40799999999999997</c:v>
-                </c:pt>
-                <c:pt idx="1">
-                  <c:v>0.81599999999999995</c:v>
-                </c:pt>
-                <c:pt idx="2">
-                  <c:v>1.5640000000000001</c:v>
-                </c:pt>
-                <c:pt idx="3">
-                  <c:v>2.3120000000000003</c:v>
-                </c:pt>
-                <c:pt idx="4">
-                  <c:v>2.7880000000000003</c:v>
-                </c:pt>
-                <c:pt idx="5">
-                  <c:v>2.9240000000000004</c:v>
-                </c:pt>
-                <c:pt idx="6">
-                  <c:v>3.1960000000000006</c:v>
-                </c:pt>
-                <c:pt idx="7">
-                  <c:v>3.1960000000000006</c:v>
-                </c:pt>
-                <c:pt idx="8">
-                  <c:v>3.1960000000000006</c:v>
-                </c:pt>
-                <c:pt idx="9">
-                  <c:v>3.1960000000000006</c:v>
-                </c:pt>
-                <c:pt idx="10">
-                  <c:v>3.1960000000000006</c:v>
-                </c:pt>
-                <c:pt idx="11">
-                  <c:v>3.1960000000000006</c:v>
-                </c:pt>
-                <c:pt idx="12">
-                  <c:v>3.1960000000000006</c:v>
-                </c:pt>
-                <c:pt idx="13">
-                  <c:v>3.1960000000000006</c:v>
-                </c:pt>
-                <c:pt idx="14">
-                  <c:v>3.1960000000000006</c:v>
-                </c:pt>
-                <c:pt idx="15">
-                  <c:v>3.1960000000000006</c:v>
-                </c:pt>
-                <c:pt idx="16">
-                  <c:v>3.1960000000000006</c:v>
-                </c:pt>
-              </c:numCache>
-            </c:numRef>
-          </c:val>
-          <c:extLst>
-            <c:ext xmlns:c16="http://schemas.microsoft.com/office/drawing/2014/chart" uri="{C3380CC4-5D6E-409C-BE32-E72D297353CC}">
-              <c16:uniqueId val="{00000007-9804-4768-90BA-91A8DF920022}"/>
-            </c:ext>
-          </c:extLst>
-        </c:ser>
-        <c:ser>
-          <c:idx val="8"/>
-          <c:order val="8"/>
-          <c:tx>
-            <c:strRef>
-              <c:f>Kosten!$B$59</c:f>
-              <c:strCache>
-                <c:ptCount val="1"/>
-                <c:pt idx="0">
-                  <c:v>3_Entwurf_ist</c:v>
-                </c:pt>
-              </c:strCache>
-            </c:strRef>
-          </c:tx>
-          <c:spPr>
-            <a:solidFill>
-              <a:srgbClr val="0066FF"/>
-            </a:solidFill>
-            <a:ln w="12700">
-              <a:solidFill>
-                <a:srgbClr val="000000"/>
-              </a:solidFill>
-              <a:prstDash val="solid"/>
-            </a:ln>
-          </c:spPr>
-          <c:invertIfNegative val="0"/>
-          <c:val>
-            <c:numRef>
-              <c:f>Kosten!$E$59:$U$59</c:f>
-              <c:numCache>
-                <c:formatCode>#,##0.0</c:formatCode>
-                <c:ptCount val="17"/>
-                <c:pt idx="0">
-                  <c:v>0</c:v>
-                </c:pt>
-                <c:pt idx="1">
-                  <c:v>0.88400000000000001</c:v>
-                </c:pt>
-                <c:pt idx="2">
-                  <c:v>2.1080000000000001</c:v>
-                </c:pt>
-                <c:pt idx="3">
-                  <c:v>3.3319999999999999</c:v>
-                </c:pt>
-                <c:pt idx="4">
-                  <c:v>4.556</c:v>
-                </c:pt>
-                <c:pt idx="5">
-                  <c:v>5.032</c:v>
-                </c:pt>
-                <c:pt idx="6">
-                  <c:v>5.032</c:v>
-                </c:pt>
-                <c:pt idx="7">
-                  <c:v>5.032</c:v>
-                </c:pt>
-                <c:pt idx="8">
-                  <c:v>5.032</c:v>
-                </c:pt>
-                <c:pt idx="9">
-                  <c:v>5.032</c:v>
-                </c:pt>
-                <c:pt idx="10">
-                  <c:v>5.032</c:v>
-                </c:pt>
-                <c:pt idx="11">
-                  <c:v>5.032</c:v>
-                </c:pt>
-                <c:pt idx="12">
-                  <c:v>5.032</c:v>
-                </c:pt>
-                <c:pt idx="13">
-                  <c:v>5.032</c:v>
-                </c:pt>
-                <c:pt idx="14">
-                  <c:v>5.032</c:v>
-                </c:pt>
-                <c:pt idx="15">
-                  <c:v>5.032</c:v>
-                </c:pt>
-                <c:pt idx="16">
-                  <c:v>5.032</c:v>
-                </c:pt>
-              </c:numCache>
-            </c:numRef>
-          </c:val>
-          <c:extLst>
-            <c:ext xmlns:c16="http://schemas.microsoft.com/office/drawing/2014/chart" uri="{C3380CC4-5D6E-409C-BE32-E72D297353CC}">
-              <c16:uniqueId val="{00000008-9804-4768-90BA-91A8DF920022}"/>
-            </c:ext>
-          </c:extLst>
-        </c:ser>
-        <c:ser>
-          <c:idx val="9"/>
-          <c:order val="9"/>
-          <c:tx>
-            <c:strRef>
-              <c:f>Kosten!$B$76</c:f>
-              <c:strCache>
-                <c:ptCount val="1"/>
-                <c:pt idx="0">
-                  <c:v>4_Realisierung_ist</c:v>
-                </c:pt>
-              </c:strCache>
-            </c:strRef>
-          </c:tx>
-          <c:spPr>
-            <a:solidFill>
-              <a:srgbClr val="FFFF00"/>
-            </a:solidFill>
-            <a:ln>
-              <a:solidFill>
-                <a:srgbClr val="000000"/>
-              </a:solidFill>
-            </a:ln>
-          </c:spPr>
-          <c:invertIfNegative val="0"/>
-          <c:val>
-            <c:numRef>
-              <c:f>Kosten!$E$76:$U$76</c:f>
-              <c:numCache>
-                <c:formatCode>#,##0.0</c:formatCode>
-                <c:ptCount val="17"/>
-                <c:pt idx="0">
-                  <c:v>0</c:v>
-                </c:pt>
-                <c:pt idx="1">
-                  <c:v>0</c:v>
-                </c:pt>
-                <c:pt idx="2">
-                  <c:v>0.34</c:v>
-                </c:pt>
-                <c:pt idx="3">
-                  <c:v>1.0880000000000001</c:v>
-                </c:pt>
-                <c:pt idx="4">
-                  <c:v>1.0880000000000001</c:v>
-                </c:pt>
-                <c:pt idx="5">
-                  <c:v>1.36</c:v>
-                </c:pt>
-                <c:pt idx="6">
-                  <c:v>1.496</c:v>
-                </c:pt>
-                <c:pt idx="7">
-                  <c:v>2.7880000000000003</c:v>
-                </c:pt>
-                <c:pt idx="8">
-                  <c:v>4.6920000000000002</c:v>
-                </c:pt>
-                <c:pt idx="9">
-                  <c:v>6.5280000000000005</c:v>
-                </c:pt>
-                <c:pt idx="10">
-                  <c:v>8.3640000000000008</c:v>
-                </c:pt>
-                <c:pt idx="11">
-                  <c:v>12.376000000000001</c:v>
-                </c:pt>
-                <c:pt idx="12">
-                  <c:v>16.184000000000001</c:v>
-                </c:pt>
-                <c:pt idx="13">
-                  <c:v>20.128</c:v>
-                </c:pt>
-                <c:pt idx="14">
-                  <c:v>24.48</c:v>
-                </c:pt>
-                <c:pt idx="15">
-                  <c:v>27.132000000000001</c:v>
-                </c:pt>
-                <c:pt idx="16">
-                  <c:v>28.900000000000002</c:v>
-                </c:pt>
-              </c:numCache>
-            </c:numRef>
-          </c:val>
-          <c:extLst>
-            <c:ext xmlns:c16="http://schemas.microsoft.com/office/drawing/2014/chart" uri="{C3380CC4-5D6E-409C-BE32-E72D297353CC}">
-              <c16:uniqueId val="{00000009-9804-4768-90BA-91A8DF920022}"/>
-            </c:ext>
-          </c:extLst>
-        </c:ser>
-        <c:ser>
-          <c:idx val="10"/>
-          <c:order val="10"/>
-          <c:tx>
-            <c:strRef>
-              <c:f>Kosten!$B$94</c:f>
-              <c:strCache>
-                <c:ptCount val="1"/>
-                <c:pt idx="0">
-                  <c:v>5_Validierung_ist</c:v>
-                </c:pt>
-              </c:strCache>
-            </c:strRef>
-          </c:tx>
-          <c:spPr>
-            <a:solidFill>
-              <a:srgbClr val="FF9933"/>
-            </a:solidFill>
-            <a:ln>
-              <a:solidFill>
-                <a:srgbClr val="000000"/>
-              </a:solidFill>
-            </a:ln>
-          </c:spPr>
-          <c:invertIfNegative val="0"/>
-          <c:val>
-            <c:numRef>
-              <c:f>Kosten!$E$94:$U$94</c:f>
-              <c:numCache>
-                <c:formatCode>#,##0.0</c:formatCode>
-                <c:ptCount val="17"/>
-                <c:pt idx="0">
-                  <c:v>0</c:v>
-                </c:pt>
-                <c:pt idx="1">
-                  <c:v>0</c:v>
-                </c:pt>
-                <c:pt idx="2">
-                  <c:v>0</c:v>
-                </c:pt>
-                <c:pt idx="3">
-                  <c:v>0</c:v>
-                </c:pt>
-                <c:pt idx="4">
-                  <c:v>0</c:v>
-                </c:pt>
-                <c:pt idx="5">
-                  <c:v>0</c:v>
-                </c:pt>
-                <c:pt idx="6">
-                  <c:v>0</c:v>
-                </c:pt>
-                <c:pt idx="7">
-                  <c:v>0</c:v>
-                </c:pt>
-                <c:pt idx="8">
-                  <c:v>0</c:v>
-                </c:pt>
-                <c:pt idx="9">
-                  <c:v>0.13600000000000001</c:v>
-                </c:pt>
-                <c:pt idx="10">
-                  <c:v>0.54400000000000004</c:v>
-                </c:pt>
-                <c:pt idx="11">
-                  <c:v>0.95199999999999996</c:v>
-                </c:pt>
-                <c:pt idx="12">
-                  <c:v>1.3599999999999999</c:v>
-                </c:pt>
-                <c:pt idx="13">
-                  <c:v>1.7679999999999998</c:v>
-                </c:pt>
-                <c:pt idx="14">
-                  <c:v>2.1759999999999997</c:v>
-                </c:pt>
-                <c:pt idx="15">
-                  <c:v>4.0119999999999996</c:v>
-                </c:pt>
-                <c:pt idx="16">
-                  <c:v>5.7119999999999997</c:v>
-                </c:pt>
-              </c:numCache>
-            </c:numRef>
-          </c:val>
-          <c:extLst>
-            <c:ext xmlns:c16="http://schemas.microsoft.com/office/drawing/2014/chart" uri="{C3380CC4-5D6E-409C-BE32-E72D297353CC}">
-              <c16:uniqueId val="{0000000A-9804-4768-90BA-91A8DF920022}"/>
-            </c:ext>
-          </c:extLst>
-        </c:ser>
-        <c:ser>
-          <c:idx val="11"/>
-          <c:order val="11"/>
-          <c:tx>
-            <c:strRef>
-              <c:f>Kosten!$B$112</c:f>
-              <c:strCache>
-                <c:ptCount val="1"/>
-                <c:pt idx="0">
-                  <c:v>6_Präsentationen_ist</c:v>
-                </c:pt>
-              </c:strCache>
-            </c:strRef>
-          </c:tx>
-          <c:spPr>
-            <a:solidFill>
-              <a:srgbClr val="FF66FF"/>
-            </a:solidFill>
-            <a:ln>
-              <a:solidFill>
-                <a:srgbClr val="000000"/>
-              </a:solidFill>
-            </a:ln>
-          </c:spPr>
-          <c:invertIfNegative val="0"/>
-          <c:val>
-            <c:numRef>
-              <c:f>Kosten!$E$112:$U$112</c:f>
-              <c:numCache>
-                <c:formatCode>#,##0.0</c:formatCode>
-                <c:ptCount val="17"/>
-                <c:pt idx="0">
-                  <c:v>0</c:v>
-                </c:pt>
-                <c:pt idx="1">
-                  <c:v>0</c:v>
-                </c:pt>
-                <c:pt idx="2">
-                  <c:v>0</c:v>
-                </c:pt>
-                <c:pt idx="3">
-                  <c:v>0</c:v>
-                </c:pt>
-                <c:pt idx="4">
-                  <c:v>0</c:v>
-                </c:pt>
-                <c:pt idx="5">
-                  <c:v>0</c:v>
-                </c:pt>
-                <c:pt idx="6">
-                  <c:v>0.40799999999999997</c:v>
-                </c:pt>
-                <c:pt idx="7">
-                  <c:v>0.40799999999999997</c:v>
-                </c:pt>
-                <c:pt idx="8">
-                  <c:v>0.40799999999999997</c:v>
-                </c:pt>
-                <c:pt idx="9">
-                  <c:v>0.40799999999999997</c:v>
-                </c:pt>
-                <c:pt idx="10">
-                  <c:v>0.40799999999999997</c:v>
-                </c:pt>
-                <c:pt idx="11">
-                  <c:v>0.40799999999999997</c:v>
-                </c:pt>
-                <c:pt idx="12">
-                  <c:v>0.47599999999999998</c:v>
-                </c:pt>
-                <c:pt idx="13">
-                  <c:v>0.47599999999999998</c:v>
-                </c:pt>
-                <c:pt idx="14">
-                  <c:v>0.47599999999999998</c:v>
-                </c:pt>
-                <c:pt idx="15">
-                  <c:v>0.47599999999999998</c:v>
-                </c:pt>
-                <c:pt idx="16">
-                  <c:v>0.47599999999999998</c:v>
-                </c:pt>
-              </c:numCache>
-            </c:numRef>
-          </c:val>
-          <c:extLst>
-            <c:ext xmlns:c16="http://schemas.microsoft.com/office/drawing/2014/chart" uri="{C3380CC4-5D6E-409C-BE32-E72D297353CC}">
-              <c16:uniqueId val="{0000000B-9804-4768-90BA-91A8DF920022}"/>
-            </c:ext>
-          </c:extLst>
-        </c:ser>
-        <c:dLbls>
-          <c:showLegendKey val="0"/>
-          <c:showVal val="0"/>
-          <c:showCatName val="0"/>
-          <c:showSerName val="0"/>
-          <c:showPercent val="0"/>
-          <c:showBubbleSize val="0"/>
-        </c:dLbls>
-        <c:gapWidth val="299"/>
-        <c:overlap val="100"/>
-        <c:axId val="121102336"/>
-        <c:axId val="121103872"/>
-      </c:barChart>
-      <c:catAx>
-        <c:axId val="121099008"/>
-        <c:scaling>
-          <c:orientation val="minMax"/>
-        </c:scaling>
-        <c:delete val="0"/>
-        <c:axPos val="b"/>
-        <c:numFmt formatCode="General" sourceLinked="0"/>
-        <c:majorTickMark val="out"/>
-        <c:minorTickMark val="none"/>
-        <c:tickLblPos val="nextTo"/>
-        <c:spPr>
-          <a:noFill/>
-          <a:ln w="9528">
-            <a:solidFill>
-              <a:srgbClr val="868686"/>
-            </a:solidFill>
-            <a:prstDash val="solid"/>
-            <a:round/>
-          </a:ln>
-        </c:spPr>
-        <c:txPr>
-          <a:bodyPr rot="0" vert="horz"/>
-          <a:lstStyle/>
-          <a:p>
-            <a:pPr>
-              <a:defRPr sz="1000" b="0" i="0" u="none" strike="noStrike" baseline="0">
-                <a:solidFill>
-                  <a:srgbClr val="000000"/>
-                </a:solidFill>
-                <a:latin typeface="Arial" panose="020B0604020202020204" pitchFamily="34" charset="0"/>
-                <a:ea typeface="Calibri"/>
-                <a:cs typeface="Arial" panose="020B0604020202020204" pitchFamily="34" charset="0"/>
-              </a:defRPr>
-            </a:pPr>
-            <a:endParaRPr lang="de-DE"/>
-          </a:p>
-        </c:txPr>
-        <c:crossAx val="121100544"/>
-        <c:crossesAt val="0"/>
-        <c:auto val="1"/>
-        <c:lblAlgn val="ctr"/>
-        <c:lblOffset val="100"/>
-        <c:noMultiLvlLbl val="0"/>
-      </c:catAx>
-      <c:valAx>
-        <c:axId val="121100544"/>
-        <c:scaling>
-          <c:orientation val="minMax"/>
-          <c:max val="80"/>
-          <c:min val="0"/>
-        </c:scaling>
-        <c:delete val="0"/>
-        <c:axPos val="l"/>
-        <c:majorGridlines>
-          <c:spPr>
-            <a:ln w="9528">
-              <a:solidFill>
-                <a:srgbClr val="868686"/>
-              </a:solidFill>
-              <a:prstDash val="solid"/>
-              <a:round/>
-            </a:ln>
-          </c:spPr>
-        </c:majorGridlines>
-        <c:numFmt formatCode="#,##0" sourceLinked="0"/>
-        <c:majorTickMark val="out"/>
-        <c:minorTickMark val="none"/>
-        <c:tickLblPos val="nextTo"/>
-        <c:spPr>
-          <a:noFill/>
-          <a:ln w="9528">
-            <a:solidFill>
-              <a:srgbClr val="868686"/>
-            </a:solidFill>
-            <a:prstDash val="solid"/>
-            <a:round/>
-          </a:ln>
-        </c:spPr>
-        <c:txPr>
-          <a:bodyPr rot="0" vert="horz"/>
-          <a:lstStyle/>
-          <a:p>
-            <a:pPr>
-              <a:defRPr sz="1000" b="0" i="0" u="none" strike="noStrike" baseline="0">
-                <a:solidFill>
-                  <a:srgbClr val="000000"/>
-                </a:solidFill>
-                <a:latin typeface="Arial" panose="020B0604020202020204" pitchFamily="34" charset="0"/>
-                <a:ea typeface="Calibri"/>
-                <a:cs typeface="Arial" panose="020B0604020202020204" pitchFamily="34" charset="0"/>
-              </a:defRPr>
-            </a:pPr>
-            <a:endParaRPr lang="de-DE"/>
-          </a:p>
-        </c:txPr>
-        <c:crossAx val="121099008"/>
-        <c:crossesAt val="1"/>
-        <c:crossBetween val="between"/>
-        <c:majorUnit val="10"/>
-      </c:valAx>
-      <c:catAx>
-        <c:axId val="121102336"/>
-        <c:scaling>
-          <c:orientation val="minMax"/>
-        </c:scaling>
-        <c:delete val="1"/>
-        <c:axPos val="b"/>
-        <c:numFmt formatCode="General" sourceLinked="1"/>
-        <c:majorTickMark val="out"/>
-        <c:minorTickMark val="none"/>
-        <c:tickLblPos val="nextTo"/>
-        <c:crossAx val="121103872"/>
-        <c:crossesAt val="0"/>
-        <c:auto val="1"/>
-        <c:lblAlgn val="ctr"/>
-        <c:lblOffset val="100"/>
-        <c:noMultiLvlLbl val="0"/>
-      </c:catAx>
-      <c:valAx>
-        <c:axId val="121103872"/>
-        <c:scaling>
-          <c:orientation val="minMax"/>
-          <c:max val="80"/>
-          <c:min val="0"/>
-        </c:scaling>
-        <c:delete val="0"/>
-        <c:axPos val="r"/>
-        <c:numFmt formatCode="#,##0&quot; &quot;;&quot;-&quot;#,##0&quot; &quot;" sourceLinked="0"/>
-        <c:majorTickMark val="out"/>
-        <c:minorTickMark val="none"/>
-        <c:tickLblPos val="nextTo"/>
-        <c:spPr>
-          <a:noFill/>
-          <a:ln w="9528">
-            <a:solidFill>
-              <a:srgbClr val="868686"/>
-            </a:solidFill>
-            <a:prstDash val="solid"/>
-            <a:round/>
-          </a:ln>
-        </c:spPr>
-        <c:txPr>
-          <a:bodyPr rot="0" vert="horz"/>
-          <a:lstStyle/>
-          <a:p>
-            <a:pPr>
-              <a:defRPr sz="1000" b="0" i="0" u="none" strike="noStrike" baseline="0">
-                <a:solidFill>
-                  <a:srgbClr val="000000"/>
-                </a:solidFill>
-                <a:latin typeface="Arial" panose="020B0604020202020204" pitchFamily="34" charset="0"/>
-                <a:ea typeface="Calibri"/>
-                <a:cs typeface="Arial" panose="020B0604020202020204" pitchFamily="34" charset="0"/>
-              </a:defRPr>
-            </a:pPr>
-            <a:endParaRPr lang="de-DE"/>
-          </a:p>
-        </c:txPr>
-        <c:crossAx val="121102336"/>
-        <c:crosses val="max"/>
-        <c:crossBetween val="between"/>
-        <c:majorUnit val="10"/>
-      </c:valAx>
-      <c:spPr>
-        <a:noFill/>
-        <a:ln w="25400">
-          <a:noFill/>
-        </a:ln>
-      </c:spPr>
-    </c:plotArea>
-    <c:legend>
-      <c:legendPos val="r"/>
-      <c:layout>
-        <c:manualLayout>
-          <c:xMode val="edge"/>
-          <c:yMode val="edge"/>
-          <c:x val="6.020069287410168E-2"/>
-          <c:y val="0.11577181208053691"/>
-          <c:w val="0.14428280655750586"/>
-          <c:h val="0.36668075886487339"/>
-        </c:manualLayout>
-      </c:layout>
-      <c:overlay val="0"/>
-      <c:spPr>
-        <a:solidFill>
-          <a:srgbClr val="FFFFFF"/>
-        </a:solidFill>
-        <a:ln w="9528">
-          <a:solidFill>
-            <a:srgbClr val="000000"/>
-          </a:solidFill>
-          <a:prstDash val="solid"/>
-          <a:round/>
-        </a:ln>
-      </c:spPr>
-      <c:txPr>
-        <a:bodyPr/>
-        <a:lstStyle/>
-        <a:p>
-          <a:pPr>
-            <a:defRPr sz="845" b="0" i="0" u="none" strike="noStrike" baseline="0">
-              <a:solidFill>
-                <a:srgbClr val="000000"/>
-              </a:solidFill>
-              <a:latin typeface="Calibri"/>
-              <a:ea typeface="Calibri"/>
-              <a:cs typeface="Calibri"/>
-            </a:defRPr>
-          </a:pPr>
-          <a:endParaRPr lang="de-DE"/>
-        </a:p>
-      </c:txPr>
-    </c:legend>
-    <c:plotVisOnly val="1"/>
-    <c:dispBlanksAs val="gap"/>
-    <c:showDLblsOverMax val="0"/>
-  </c:chart>
-  <c:spPr>
-    <a:solidFill>
-      <a:srgbClr val="FFFFFF"/>
-    </a:solidFill>
-    <a:ln w="9528">
-      <a:solidFill>
-        <a:srgbClr val="868686"/>
-      </a:solidFill>
-      <a:prstDash val="solid"/>
-      <a:round/>
-    </a:ln>
-  </c:spPr>
-  <c:txPr>
-    <a:bodyPr/>
-    <a:lstStyle/>
-    <a:p>
-      <a:pPr>
-        <a:defRPr sz="1000" b="0" i="0" u="none" strike="noStrike" baseline="0">
-          <a:solidFill>
-            <a:srgbClr val="000000"/>
-          </a:solidFill>
-          <a:latin typeface="Calibri"/>
-          <a:ea typeface="Calibri"/>
-          <a:cs typeface="Calibri"/>
-        </a:defRPr>
-      </a:pPr>
-      <a:endParaRPr lang="de-DE"/>
-    </a:p>
-  </c:txPr>
-  <c:externalData r:id="rId1">
-    <c:autoUpdate val="0"/>
-  </c:externalData>
-</c:chartSpace>
-</file>
-
 <file path=word/theme/theme1.xml><?xml version="1.0" encoding="utf-8"?>
 <a:theme xmlns:a="http://schemas.openxmlformats.org/drawingml/2006/main" name="Office Theme">
   <a:themeElements>
@@ -14845,7 +12944,7 @@
 </file>
 
 <file path=customXml/itemProps1.xml><?xml version="1.0" encoding="utf-8"?>
-<ds:datastoreItem xmlns:ds="http://schemas.openxmlformats.org/officeDocument/2006/customXml" ds:itemID="{89FA102F-E330-403C-BE9E-4DEEEE66234A}">
+<ds:datastoreItem xmlns:ds="http://schemas.openxmlformats.org/officeDocument/2006/customXml" ds:itemID="{BB1B5C0F-3555-40CB-B41E-2EC0F7C05CDD}">
   <ds:schemaRefs>
     <ds:schemaRef ds:uri="http://schemas.openxmlformats.org/officeDocument/2006/bibliography"/>
   </ds:schemaRefs>

</xml_diff>

<commit_message>
präsi biz bearbeitet und statusbericht nomol dureglese
</commit_message>
<xml_diff>
--- a/Statusberichte/19FS_pro2E_Team_5_Statusbericht_4.docx
+++ b/Statusberichte/19FS_pro2E_Team_5_Statusbericht_4.docx
@@ -1632,17 +1632,8 @@
                 <w:rFonts w:cs="Arial"/>
                 <w:lang w:val="de-CH"/>
               </w:rPr>
-              <w:t xml:space="preserve">Berechnungen mit </w:t>
-            </w:r>
-            <w:proofErr w:type="spellStart"/>
-            <w:r>
-              <w:rPr>
-                <w:rFonts w:cs="Arial"/>
-                <w:lang w:val="de-CH"/>
-              </w:rPr>
-              <w:t>Matlab</w:t>
-            </w:r>
-            <w:proofErr w:type="spellEnd"/>
+              <w:t>Berechnungen mit Matlab</w:t>
+            </w:r>
           </w:p>
         </w:tc>
         <w:tc>
@@ -1930,23 +1921,7 @@
                 <w:rFonts w:cs="Arial"/>
                 <w:lang w:val="de-CH"/>
               </w:rPr>
-              <w:t xml:space="preserve">Wurde mit Herr </w:t>
-            </w:r>
-            <w:proofErr w:type="spellStart"/>
-            <w:r>
-              <w:rPr>
-                <w:rFonts w:cs="Arial"/>
-                <w:lang w:val="de-CH"/>
-              </w:rPr>
-              <w:t>Dalessandro</w:t>
-            </w:r>
-            <w:proofErr w:type="spellEnd"/>
-            <w:r>
-              <w:rPr>
-                <w:rFonts w:cs="Arial"/>
-                <w:lang w:val="de-CH"/>
-              </w:rPr>
-              <w:t xml:space="preserve"> angeschaut und die letzten Verbesserungen </w:t>
+              <w:t xml:space="preserve">Wurde mit Herr Dalessandro angeschaut und die letzten Verbesserungen </w:t>
             </w:r>
             <w:r>
               <w:rPr>
@@ -2135,23 +2110,7 @@
                 <w:rFonts w:cs="Arial"/>
                 <w:lang w:val="de-CH"/>
               </w:rPr>
-              <w:t xml:space="preserve">Die Sollziele konnten alle termingerecht fertiggestellt werden. Die Wunschziele wurden dann fortgehend parallel zur </w:t>
-            </w:r>
-            <w:proofErr w:type="spellStart"/>
-            <w:r>
-              <w:rPr>
-                <w:rFonts w:cs="Arial"/>
-                <w:lang w:val="de-CH"/>
-              </w:rPr>
-              <w:t>fertigstellung</w:t>
-            </w:r>
-            <w:proofErr w:type="spellEnd"/>
-            <w:r>
-              <w:rPr>
-                <w:rFonts w:cs="Arial"/>
-                <w:lang w:val="de-CH"/>
-              </w:rPr>
-              <w:t xml:space="preserve"> der Dokumentation weiterverfolgt und teils abgeschlossen.</w:t>
+              <w:t>Die Sollziele konnten alle termingerecht fertiggestellt werden. Die Wunschziele wurden dann fortgehend parallel zur fertigstellung der Dokumentation weiterverfolgt und teils abgeschlossen.</w:t>
             </w:r>
           </w:p>
         </w:tc>
@@ -3138,7 +3097,7 @@
             <v:imagedata r:id="rId9" o:title=""/>
             <w10:wrap type="square"/>
           </v:shape>
-          <o:OLEObject Type="Embed" ProgID="Excel.Sheet.12" ShapeID="_x0000_s1026" DrawAspect="Content" ObjectID="_1621908332" r:id="rId10"/>
+          <o:OLEObject Type="Embed" ProgID="Excel.Sheet.12" ShapeID="_x0000_s1026" DrawAspect="Content" ObjectID="_1621911909" r:id="rId10"/>
         </w:object>
       </w:r>
       <w:r>
@@ -3270,51 +3229,28 @@
           <w:rFonts w:cs="Arial"/>
           <w:szCs w:val="20"/>
         </w:rPr>
-        <w:t xml:space="preserve">Zu Beginn des Projekts stellte die Aufgabenstellung eine Herausforderung dar. Die fachlichen Hintergrundkenntnisse der Teammitglieder waren noch nicht genügend ausgeprägt, um die elektrotechnischen Aspekte der Aufgabe komplett nachvollziehen zu können. Durch die Unterstützung der </w:t>
-      </w:r>
-      <w:proofErr w:type="spellStart"/>
+        <w:t>Zu Beginn des Projekts stellte die Aufgabenstellung eine Herausforderung dar. Die fachlichen Hintergrundkenntnisse der Teammitglieder waren noch nicht genügend ausgeprägt, um die elektrotechnischen Aspekte der Aufgabe komplett nachvollziehen zu können. Durch die Unterstützung der Fachcoaches und durch selbstständige Recherche und Analyse</w:t>
+      </w:r>
       <w:r>
         <w:rPr>
           <w:rFonts w:cs="Arial"/>
           <w:szCs w:val="20"/>
         </w:rPr>
-        <w:t>Fachcoaches</w:t>
-      </w:r>
-      <w:proofErr w:type="spellEnd"/>
+        <w:t xml:space="preserve"> konnte das nötige Wissen für eine korrekte Berechnung und Vereinfachung des Schaltbildes erarbeitet werden.</w:t>
+      </w:r>
       <w:r>
         <w:rPr>
           <w:rFonts w:cs="Arial"/>
           <w:szCs w:val="20"/>
         </w:rPr>
-        <w:t xml:space="preserve"> und durch selbstständige Recherche und Analyse</w:t>
+        <w:t xml:space="preserve"> Die Projektmitglieder haben sich während des Projekts verschiedenstes Wissen angeeignet, welches die Ausführung der Berechnungen und der Vereinfachung der Schaltung ermöglichten.</w:t>
       </w:r>
       <w:r>
         <w:rPr>
           <w:rFonts w:cs="Arial"/>
           <w:szCs w:val="20"/>
         </w:rPr>
-        <w:t xml:space="preserve"> konnte das nötige Wissen für eine korrekte Berechnung und Vereinfachung des Schaltbildes erarbeitet werden.</w:t>
-      </w:r>
-      <w:r>
-        <w:rPr>
-          <w:rFonts w:cs="Arial"/>
-          <w:szCs w:val="20"/>
-        </w:rPr>
-        <w:t xml:space="preserve"> Die Projektmitglieder haben sich während des Projekts verschiedenstes Wissen angeeignet, welches die Ausführung der Berechnungen und der Vereinfachung der Schaltung ermöglichten.</w:t>
-      </w:r>
-      <w:r>
-        <w:rPr>
-          <w:rFonts w:cs="Arial"/>
-          <w:szCs w:val="20"/>
-        </w:rPr>
-        <w:t xml:space="preserve"> </w:t>
-      </w:r>
-      <w:r>
-        <w:rPr>
-          <w:rFonts w:cs="Arial"/>
-          <w:szCs w:val="20"/>
-        </w:rPr>
-        <w:t>Die gekoppelten Spulen waren dabei das grösste Hindernis, da sie sich je nach Störungsart unterschiedlich Verhalten. Durch gute Zusammenarbeit konnten diese Schwierigkeit aber noch vor der Projektwoche aus dem Weg geräumt werden.</w:t>
+        <w:t xml:space="preserve"> Die gekoppelten Spulen waren dabei das grösste Hindernis, da sie sich je nach Störungsart unterschiedlich Verhalten. Durch gute Zusammenarbeit konnten diese Schwierigkeit aber noch vor der Projektwoche aus dem Weg geräumt werden.</w:t>
       </w:r>
     </w:p>
     <w:p>
@@ -3392,35 +3328,7 @@
         <w:rPr>
           <w:rFonts w:cs="Arial"/>
         </w:rPr>
-        <w:t>(</w:t>
-      </w:r>
-      <w:proofErr w:type="spellStart"/>
-      <w:r>
-        <w:rPr>
-          <w:rFonts w:cs="Arial"/>
-        </w:rPr>
-        <w:t>Discord</w:t>
-      </w:r>
-      <w:proofErr w:type="spellEnd"/>
-      <w:r>
-        <w:rPr>
-          <w:rFonts w:cs="Arial"/>
-        </w:rPr>
-        <w:t>/</w:t>
-      </w:r>
-      <w:proofErr w:type="spellStart"/>
-      <w:r>
-        <w:rPr>
-          <w:rFonts w:cs="Arial"/>
-        </w:rPr>
-        <w:t>Whatsapp</w:t>
-      </w:r>
-      <w:proofErr w:type="spellEnd"/>
-      <w:r>
-        <w:rPr>
-          <w:rFonts w:cs="Arial"/>
-        </w:rPr>
-        <w:t xml:space="preserve">) </w:t>
+        <w:t xml:space="preserve">(Discord/Whatsapp) </w:t>
       </w:r>
       <w:r>
         <w:rPr>
@@ -3747,101 +3655,10 @@
         <w:rPr>
           <w:rFonts w:cs="Arial"/>
         </w:rPr>
-        <w:t xml:space="preserve">fertiggestellt und an die entsprechenden </w:t>
-      </w:r>
-      <w:proofErr w:type="spellStart"/>
-      <w:r>
-        <w:rPr>
-          <w:rFonts w:cs="Arial"/>
-        </w:rPr>
-        <w:t>Fachcoaches</w:t>
-      </w:r>
-      <w:proofErr w:type="spellEnd"/>
-      <w:r>
-        <w:rPr>
-          <w:rFonts w:cs="Arial"/>
-        </w:rPr>
-        <w:t xml:space="preserve"> und an den Auftraggeber geliefert werden.</w:t>
-      </w:r>
-      <w:r>
-        <w:rPr>
-          <w:rFonts w:cs="Arial"/>
-        </w:rPr>
-        <w:t xml:space="preserve"> </w:t>
-      </w:r>
-      <w:r>
-        <w:rPr>
-          <w:rFonts w:cs="Arial"/>
-          <w:i/>
-          <w:sz w:val="18"/>
-          <w:szCs w:val="18"/>
-          <w:highlight w:val="yellow"/>
-        </w:rPr>
-        <w:t xml:space="preserve">//Statusbericht paar </w:t>
-      </w:r>
-      <w:proofErr w:type="spellStart"/>
-      <w:r>
-        <w:rPr>
-          <w:rFonts w:cs="Arial"/>
-          <w:i/>
-          <w:sz w:val="18"/>
-          <w:szCs w:val="18"/>
-          <w:highlight w:val="yellow"/>
-        </w:rPr>
-        <w:t>stund</w:t>
-      </w:r>
-      <w:proofErr w:type="spellEnd"/>
-      <w:r>
-        <w:rPr>
-          <w:rFonts w:cs="Arial"/>
-          <w:i/>
-          <w:sz w:val="18"/>
-          <w:szCs w:val="18"/>
-          <w:highlight w:val="yellow"/>
-        </w:rPr>
-        <w:t xml:space="preserve"> </w:t>
-      </w:r>
-      <w:proofErr w:type="spellStart"/>
-      <w:r>
-        <w:rPr>
-          <w:rFonts w:cs="Arial"/>
-          <w:i/>
-          <w:sz w:val="18"/>
-          <w:szCs w:val="18"/>
-          <w:highlight w:val="yellow"/>
-        </w:rPr>
-        <w:t>verspötig</w:t>
-      </w:r>
-      <w:proofErr w:type="spellEnd"/>
-      <w:r>
-        <w:rPr>
-          <w:rFonts w:cs="Arial"/>
-          <w:i/>
-          <w:sz w:val="18"/>
-          <w:szCs w:val="18"/>
-        </w:rPr>
-        <w:t xml:space="preserve"> </w:t>
-      </w:r>
-      <w:proofErr w:type="spellStart"/>
-      <w:r>
-        <w:rPr>
-          <w:rFonts w:cs="Arial"/>
-          <w:i/>
-          <w:sz w:val="18"/>
-          <w:szCs w:val="18"/>
-        </w:rPr>
-        <w:t>selli</w:t>
-      </w:r>
-      <w:proofErr w:type="spellEnd"/>
-      <w:r>
-        <w:rPr>
-          <w:rFonts w:cs="Arial"/>
-          <w:i/>
-          <w:sz w:val="18"/>
-          <w:szCs w:val="18"/>
-        </w:rPr>
-        <w:t xml:space="preserve"> das erwähne?</w:t>
-      </w:r>
+        <w:t>fertiggestellt und an die entsprechenden Fachcoaches und an den Auftraggeber geliefert werden.</w:t>
+      </w:r>
+      <w:bookmarkStart w:id="3" w:name="_GoBack"/>
+      <w:bookmarkEnd w:id="3"/>
     </w:p>
     <w:p>
       <w:pPr>
@@ -4062,19 +3879,7 @@
                 <w:color w:val="000000"/>
                 <w:szCs w:val="20"/>
               </w:rPr>
-              <w:t xml:space="preserve">Geplanten Stunden </w:t>
-            </w:r>
-            <w:bookmarkStart w:id="3" w:name="_GoBack"/>
-            <w:bookmarkEnd w:id="3"/>
-            <w:r>
-              <w:rPr>
-                <w:rFonts w:cs="Arial"/>
-                <w:b/>
-                <w:bCs/>
-                <w:color w:val="000000"/>
-                <w:szCs w:val="20"/>
-              </w:rPr>
-              <w:t>[h]</w:t>
+              <w:t>Geplanten Stunden [h]</w:t>
             </w:r>
           </w:p>
         </w:tc>
@@ -8182,19 +7987,11 @@
                 <w:rFonts w:cs="Arial"/>
               </w:rPr>
             </w:pPr>
-            <w:proofErr w:type="spellStart"/>
-            <w:r>
-              <w:rPr>
-                <w:rFonts w:cs="Arial"/>
-              </w:rPr>
-              <w:t>IntelliJ</w:t>
-            </w:r>
-            <w:proofErr w:type="spellEnd"/>
-            <w:r>
-              <w:rPr>
-                <w:rFonts w:cs="Arial"/>
-              </w:rPr>
-              <w:t xml:space="preserve"> kennengelernt</w:t>
+            <w:r>
+              <w:rPr>
+                <w:rFonts w:cs="Arial"/>
+              </w:rPr>
+              <w:t>IntelliJ kennengelernt</w:t>
             </w:r>
             <w:r>
               <w:rPr>
@@ -8461,7 +8258,6 @@
               </w:rPr>
               <w:t xml:space="preserve"> </w:t>
             </w:r>
-            <w:proofErr w:type="spellStart"/>
             <w:r>
               <w:rPr>
                 <w:rFonts w:cs="Arial"/>
@@ -8469,7 +8265,6 @@
               </w:rPr>
               <w:t>Fady</w:t>
             </w:r>
-            <w:proofErr w:type="spellEnd"/>
           </w:p>
         </w:tc>
         <w:tc>
@@ -11039,25 +10834,7 @@
                 <w:sz w:val="22"/>
                 <w:szCs w:val="22"/>
               </w:rPr>
-              <w:t xml:space="preserve">Sich mehr Zeit nehmen für die Texte, die man schreibt, </w:t>
-            </w:r>
-            <w:proofErr w:type="spellStart"/>
-            <w:r>
-              <w:rPr>
-                <w:rFonts w:cs="Arial"/>
-                <w:sz w:val="22"/>
-                <w:szCs w:val="22"/>
-              </w:rPr>
-              <w:t>resp</w:t>
-            </w:r>
-            <w:proofErr w:type="spellEnd"/>
-            <w:r>
-              <w:rPr>
-                <w:rFonts w:cs="Arial"/>
-                <w:sz w:val="22"/>
-                <w:szCs w:val="22"/>
-              </w:rPr>
-              <w:t xml:space="preserve"> für Arbeiten, die man abliefern muss.</w:t>
+              <w:t>Sich mehr Zeit nehmen für die Texte, die man schreibt, resp für Arbeiten, die man abliefern muss.</w:t>
             </w:r>
           </w:p>
           <w:p>
@@ -11999,31 +11776,7 @@
               </w:numPr>
             </w:pPr>
             <w:r>
-              <w:t>Man konnte viel von dem Projekt lernen und Vieles von den parallel geführten Unterrichten (</w:t>
-            </w:r>
-            <w:proofErr w:type="spellStart"/>
-            <w:r>
-              <w:t>z.B</w:t>
-            </w:r>
-            <w:proofErr w:type="spellEnd"/>
-            <w:r>
-              <w:t xml:space="preserve"> </w:t>
-            </w:r>
-            <w:proofErr w:type="spellStart"/>
-            <w:r>
-              <w:t>oop</w:t>
-            </w:r>
-            <w:proofErr w:type="spellEnd"/>
-            <w:r>
-              <w:t xml:space="preserve">, </w:t>
-            </w:r>
-            <w:proofErr w:type="spellStart"/>
-            <w:r>
-              <w:t>aet</w:t>
-            </w:r>
-            <w:proofErr w:type="spellEnd"/>
-            <w:r>
-              <w:t>) praktisch anwenden.</w:t>
+              <w:t>Man konnte viel von dem Projekt lernen und Vieles von den parallel geführten Unterrichten (z.B oop, aet) praktisch anwenden.</w:t>
             </w:r>
           </w:p>
           <w:p>
@@ -12298,42 +12051,22 @@
       </w:tabs>
       <w:jc w:val="right"/>
     </w:pPr>
-    <w:r>
-      <w:fldChar w:fldCharType="begin"/>
-    </w:r>
-    <w:r>
-      <w:instrText xml:space="preserve"> DOCPROPERTY  Title  \* MERGEFORMAT </w:instrText>
-    </w:r>
-    <w:r>
-      <w:fldChar w:fldCharType="separate"/>
-    </w:r>
-    <w:r>
-      <w:t xml:space="preserve">Statusbericht </w:t>
-    </w:r>
-    <w:r>
-      <w:fldChar w:fldCharType="end"/>
-    </w:r>
+    <w:fldSimple w:instr=" DOCPROPERTY  Title  \* MERGEFORMAT ">
+      <w:r>
+        <w:t xml:space="preserve">Statusbericht </w:t>
+      </w:r>
+    </w:fldSimple>
     <w:r>
       <w:t>4</w:t>
     </w:r>
     <w:r>
       <w:br/>
     </w:r>
-    <w:r>
-      <w:fldChar w:fldCharType="begin"/>
-    </w:r>
-    <w:r>
-      <w:instrText xml:space="preserve"> DOCPROPERTY  Subject  \* MERGEFORMAT </w:instrText>
-    </w:r>
-    <w:r>
-      <w:fldChar w:fldCharType="separate"/>
-    </w:r>
-    <w:r>
-      <w:t xml:space="preserve">FS19 pro2E, Team </w:t>
-    </w:r>
-    <w:r>
-      <w:fldChar w:fldCharType="end"/>
-    </w:r>
+    <w:fldSimple w:instr=" DOCPROPERTY  Subject  \* MERGEFORMAT ">
+      <w:r>
+        <w:t xml:space="preserve">FS19 pro2E, Team </w:t>
+      </w:r>
+    </w:fldSimple>
     <w:r>
       <w:t>5</w:t>
     </w:r>
@@ -17441,7 +17174,7 @@
 </file>
 
 <file path=customXml/itemProps1.xml><?xml version="1.0" encoding="utf-8"?>
-<ds:datastoreItem xmlns:ds="http://schemas.openxmlformats.org/officeDocument/2006/customXml" ds:itemID="{BAA8DD91-7C19-4932-9771-17FB215E0B47}">
+<ds:datastoreItem xmlns:ds="http://schemas.openxmlformats.org/officeDocument/2006/customXml" ds:itemID="{43E6B534-F18B-400B-9235-42F5C1996110}">
   <ds:schemaRefs>
     <ds:schemaRef ds:uri="http://schemas.openxmlformats.org/officeDocument/2006/bibliography"/>
   </ds:schemaRefs>

</xml_diff>